<commit_message>
Updated templates - removed old fronter references
</commit_message>
<xml_diff>
--- a/templates/minelev/atferd.docx
+++ b/templates/minelev/atferd.docx
@@ -1,6 +1,6 @@
 
 <file path=word/document.xml><?xml version="1.0" encoding="utf-8"?>
-<w:document xmlns:wpc="http://schemas.microsoft.com/office/word/2010/wordprocessingCanvas" xmlns:cx="http://schemas.microsoft.com/office/drawing/2014/chartex" xmlns:cx1="http://schemas.microsoft.com/office/drawing/2015/9/8/chartex" xmlns:cx2="http://schemas.microsoft.com/office/drawing/2015/10/21/chartex" xmlns:cx3="http://schemas.microsoft.com/office/drawing/2016/5/9/chartex" xmlns:cx4="http://schemas.microsoft.com/office/drawing/2016/5/10/chartex" xmlns:cx5="http://schemas.microsoft.com/office/drawing/2016/5/11/chartex" xmlns:cx6="http://schemas.microsoft.com/office/drawing/2016/5/12/chartex" xmlns:cx7="http://schemas.microsoft.com/office/drawing/2016/5/13/chartex" xmlns:cx8="http://schemas.microsoft.com/office/drawing/2016/5/14/chartex" xmlns:mc="http://schemas.openxmlformats.org/markup-compatibility/2006" xmlns:aink="http://schemas.microsoft.com/office/drawing/2016/ink" xmlns:am3d="http://schemas.microsoft.com/office/drawing/2017/model3d" xmlns:o="urn:schemas-microsoft-com:office:office" xmlns:r="http://schemas.openxmlformats.org/officeDocument/2006/relationships" xmlns:m="http://schemas.openxmlformats.org/officeDocument/2006/math" xmlns:v="urn:schemas-microsoft-com:vml" xmlns:wp14="http://schemas.microsoft.com/office/word/2010/wordprocessingDrawing" xmlns:wp="http://schemas.openxmlformats.org/drawingml/2006/wordprocessingDrawing" xmlns:w10="urn:schemas-microsoft-com:office:word" xmlns:w="http://schemas.openxmlformats.org/wordprocessingml/2006/main" xmlns:w14="http://schemas.microsoft.com/office/word/2010/wordml" xmlns:w15="http://schemas.microsoft.com/office/word/2012/wordml" xmlns:w16cex="http://schemas.microsoft.com/office/word/2018/wordml/cex" xmlns:w16cid="http://schemas.microsoft.com/office/word/2016/wordml/cid" xmlns:w16="http://schemas.microsoft.com/office/word/2018/wordml" xmlns:w16se="http://schemas.microsoft.com/office/word/2015/wordml/symex" xmlns:wpg="http://schemas.microsoft.com/office/word/2010/wordprocessingGroup" xmlns:wpi="http://schemas.microsoft.com/office/word/2010/wordprocessingInk" xmlns:wne="http://schemas.microsoft.com/office/word/2006/wordml" xmlns:wps="http://schemas.microsoft.com/office/word/2010/wordprocessingShape" mc:Ignorable="w14 w15 w16se w16cid w16 w16cex wp14">
+<w:document xmlns:wpc="http://schemas.microsoft.com/office/word/2010/wordprocessingCanvas" xmlns:cx="http://schemas.microsoft.com/office/drawing/2014/chartex" xmlns:cx1="http://schemas.microsoft.com/office/drawing/2015/9/8/chartex" xmlns:cx2="http://schemas.microsoft.com/office/drawing/2015/10/21/chartex" xmlns:cx3="http://schemas.microsoft.com/office/drawing/2016/5/9/chartex" xmlns:cx4="http://schemas.microsoft.com/office/drawing/2016/5/10/chartex" xmlns:cx5="http://schemas.microsoft.com/office/drawing/2016/5/11/chartex" xmlns:cx6="http://schemas.microsoft.com/office/drawing/2016/5/12/chartex" xmlns:cx7="http://schemas.microsoft.com/office/drawing/2016/5/13/chartex" xmlns:cx8="http://schemas.microsoft.com/office/drawing/2016/5/14/chartex" xmlns:mc="http://schemas.openxmlformats.org/markup-compatibility/2006" xmlns:aink="http://schemas.microsoft.com/office/drawing/2016/ink" xmlns:am3d="http://schemas.microsoft.com/office/drawing/2017/model3d" xmlns:o="urn:schemas-microsoft-com:office:office" xmlns:r="http://schemas.openxmlformats.org/officeDocument/2006/relationships" xmlns:m="http://schemas.openxmlformats.org/officeDocument/2006/math" xmlns:v="urn:schemas-microsoft-com:vml" xmlns:wp14="http://schemas.microsoft.com/office/word/2010/wordprocessingDrawing" xmlns:wp="http://schemas.openxmlformats.org/drawingml/2006/wordprocessingDrawing" xmlns:w10="urn:schemas-microsoft-com:office:word" xmlns:w="http://schemas.openxmlformats.org/wordprocessingml/2006/main" xmlns:w14="http://schemas.microsoft.com/office/word/2010/wordml" xmlns:w15="http://schemas.microsoft.com/office/word/2012/wordml" xmlns:w16cid="http://schemas.microsoft.com/office/word/2016/wordml/cid" xmlns:w16se="http://schemas.microsoft.com/office/word/2015/wordml/symex" xmlns:wpg="http://schemas.microsoft.com/office/word/2010/wordprocessingGroup" xmlns:wpi="http://schemas.microsoft.com/office/word/2010/wordprocessingInk" xmlns:wne="http://schemas.microsoft.com/office/word/2006/wordml" xmlns:wps="http://schemas.microsoft.com/office/word/2010/wordprocessingShape" mc:Ignorable="w14 w15 w16se w16cid wp14">
   <w:body>
     <w:tbl>
       <w:tblPr>
@@ -41,7 +41,15 @@
               <w:spacing w:after="0"/>
             </w:pPr>
             <w:r>
-              <w:t>{navnElev}</w:t>
+              <w:t>{</w:t>
+            </w:r>
+            <w:proofErr w:type="spellStart"/>
+            <w:r>
+              <w:t>navnElev</w:t>
+            </w:r>
+            <w:proofErr w:type="spellEnd"/>
+            <w:r>
+              <w:t>}</w:t>
             </w:r>
           </w:p>
           <w:p>
@@ -71,7 +79,21 @@
               <w:rPr>
                 <w:rStyle w:val="Sterk"/>
               </w:rPr>
-              <w:t>{navnSkole}</w:t>
+              <w:t>{</w:t>
+            </w:r>
+            <w:proofErr w:type="spellStart"/>
+            <w:r>
+              <w:rPr>
+                <w:rStyle w:val="Sterk"/>
+              </w:rPr>
+              <w:t>navnSkole</w:t>
+            </w:r>
+            <w:proofErr w:type="spellEnd"/>
+            <w:r>
+              <w:rPr>
+                <w:rStyle w:val="Sterk"/>
+              </w:rPr>
+              <w:t>}</w:t>
             </w:r>
           </w:p>
           <w:p>
@@ -187,14 +209,24 @@
               </w:tabs>
               <w:jc w:val="right"/>
             </w:pPr>
-            <w:r>
-              <w:t xml:space="preserve">Offl. § 13 jf. </w:t>
-            </w:r>
+            <w:proofErr w:type="spellStart"/>
+            <w:r>
+              <w:t>Offl</w:t>
+            </w:r>
+            <w:proofErr w:type="spellEnd"/>
+            <w:r>
+              <w:t xml:space="preserve">. § 13 jf. </w:t>
+            </w:r>
+            <w:proofErr w:type="spellStart"/>
             <w:r>
               <w:t>f</w:t>
             </w:r>
             <w:r>
-              <w:t>vl. §13 (1)</w:t>
+              <w:t>vl</w:t>
+            </w:r>
+            <w:proofErr w:type="spellEnd"/>
+            <w:r>
+              <w:t>. §13 (1)</w:t>
             </w:r>
           </w:p>
           <w:p>
@@ -260,14 +292,38 @@
       </w:r>
       <w:r>
         <w:br/>
-        <w:t>{Arsak}</w:t>
+        <w:t>{</w:t>
+      </w:r>
+      <w:proofErr w:type="spellStart"/>
+      <w:r>
+        <w:t>Arsak</w:t>
+      </w:r>
+      <w:proofErr w:type="spellEnd"/>
+      <w:r>
+        <w:t>}</w:t>
       </w:r>
       <w:r>
         <w:br/>
       </w:r>
       <w:r>
         <w:br/>
-        <w:t>Varselet gjelder {varselPeriode} skoleåret {skoleAar}.</w:t>
+        <w:t>Varselet gjelder {</w:t>
+      </w:r>
+      <w:proofErr w:type="spellStart"/>
+      <w:r>
+        <w:t>varselPeriode</w:t>
+      </w:r>
+      <w:proofErr w:type="spellEnd"/>
+      <w:r>
+        <w:t>} skoleåret {</w:t>
+      </w:r>
+      <w:proofErr w:type="spellStart"/>
+      <w:r>
+        <w:t>skoleAar</w:t>
+      </w:r>
+      <w:proofErr w:type="spellEnd"/>
+      <w:r>
+        <w:t>}.</w:t>
       </w:r>
       <w:r>
         <w:br/>
@@ -277,22 +333,6 @@
       </w:r>
       <w:r>
         <w:t xml:space="preserve">Vi varsler deg om situasjonen slik at du har mulighet til å forbedre deg. </w:t>
-      </w:r>
-    </w:p>
-    <w:p>
-      <w:pPr>
-        <w:tabs>
-          <w:tab w:val="left" w:pos="6120"/>
-        </w:tabs>
-        <w:rPr>
-          <w:lang w:val="nn-NO"/>
-        </w:rPr>
-      </w:pPr>
-      <w:r>
-        <w:t xml:space="preserve">Du finner mer dokumentasjon i Fronter. </w:t>
-      </w:r>
-      <w:r>
-        <w:t>Dersom du er elev ved Bamble vgs finner du dokumentasjonen i VIS.</w:t>
       </w:r>
     </w:p>
     <w:p>
@@ -329,13 +369,21 @@
         <w:spacing w:after="0"/>
       </w:pPr>
       <w:r>
-        <w:t>{navn</w:t>
+        <w:t>{</w:t>
+      </w:r>
+      <w:proofErr w:type="spellStart"/>
+      <w:r>
+        <w:t>navn</w:t>
       </w:r>
       <w:r>
         <w:t>Avsend</w:t>
       </w:r>
       <w:r>
-        <w:t>er}</w:t>
+        <w:t>er</w:t>
+      </w:r>
+      <w:proofErr w:type="spellEnd"/>
+      <w:r>
+        <w:t>}</w:t>
       </w:r>
     </w:p>
     <w:p>
@@ -345,7 +393,15 @@
         <w:spacing w:after="0"/>
       </w:pPr>
       <w:r>
-        <w:t>{navnSkole}</w:t>
+        <w:t>{</w:t>
+      </w:r>
+      <w:proofErr w:type="spellStart"/>
+      <w:r>
+        <w:t>navnSkole</w:t>
+      </w:r>
+      <w:proofErr w:type="spellEnd"/>
+      <w:r>
+        <w:t>}</w:t>
       </w:r>
     </w:p>
     <w:p>
@@ -355,7 +411,15 @@
         <w:spacing w:after="0"/>
       </w:pPr>
       <w:r>
-        <w:t>{tlfSkole}</w:t>
+        <w:t>{</w:t>
+      </w:r>
+      <w:proofErr w:type="spellStart"/>
+      <w:r>
+        <w:t>tlfSkole</w:t>
+      </w:r>
+      <w:proofErr w:type="spellEnd"/>
+      <w:r>
+        <w:t>}</w:t>
       </w:r>
     </w:p>
     <w:p>
@@ -462,7 +526,15 @@
             </w:pPr>
             <w:r>
               <w:lastRenderedPageBreak/>
-              <w:t>{navnElev}</w:t>
+              <w:t>{</w:t>
+            </w:r>
+            <w:proofErr w:type="spellStart"/>
+            <w:r>
+              <w:t>navnElev</w:t>
+            </w:r>
+            <w:proofErr w:type="spellEnd"/>
+            <w:r>
+              <w:t>}</w:t>
             </w:r>
           </w:p>
           <w:p>
@@ -492,7 +564,21 @@
               <w:rPr>
                 <w:rStyle w:val="Sterk"/>
               </w:rPr>
-              <w:t>{navnSkole}</w:t>
+              <w:t>{</w:t>
+            </w:r>
+            <w:proofErr w:type="spellStart"/>
+            <w:r>
+              <w:rPr>
+                <w:rStyle w:val="Sterk"/>
+              </w:rPr>
+              <w:t>navnSkole</w:t>
+            </w:r>
+            <w:proofErr w:type="spellEnd"/>
+            <w:r>
+              <w:rPr>
+                <w:rStyle w:val="Sterk"/>
+              </w:rPr>
+              <w:t>}</w:t>
             </w:r>
           </w:p>
           <w:p>
@@ -530,8 +616,14 @@
             <w:pPr>
               <w:pStyle w:val="Topptekst"/>
               <w:jc w:val="right"/>
+              <w:rPr>
+                <w:lang w:val="nn-NO"/>
+              </w:rPr>
             </w:pPr>
             <w:r>
+              <w:rPr>
+                <w:lang w:val="nn-NO"/>
+              </w:rPr>
               <w:t>Vår dato:</w:t>
             </w:r>
           </w:p>
@@ -539,51 +631,9 @@
             <w:pPr>
               <w:pStyle w:val="Topptekst"/>
               <w:jc w:val="right"/>
-            </w:pPr>
-          </w:p>
-          <w:p>
-            <w:pPr>
-              <w:pStyle w:val="Topptekst"/>
-              <w:jc w:val="right"/>
-            </w:pPr>
-            <w:r>
-              <w:t>Unn</w:t>
-            </w:r>
-            <w:r>
-              <w:t>a</w:t>
-            </w:r>
-            <w:r>
-              <w:t>t</w:t>
-            </w:r>
-            <w:r>
-              <w:t>eke</w:t>
-            </w:r>
-            <w:r>
-              <w:t xml:space="preserve"> offentl</w:t>
-            </w:r>
-            <w:r>
-              <w:t>e</w:t>
-            </w:r>
-            <w:r>
-              <w:t>ghe</w:t>
-            </w:r>
-            <w:r>
-              <w:t>i</w:t>
-            </w:r>
-            <w:r>
-              <w:t xml:space="preserve">t </w:t>
-            </w:r>
-            <w:r>
-              <w:t>etter</w:t>
-            </w:r>
-            <w:r>
-              <w:t>:</w:t>
-            </w:r>
-          </w:p>
-          <w:p>
-            <w:pPr>
-              <w:pStyle w:val="Topptekst"/>
-              <w:jc w:val="right"/>
+              <w:rPr>
+                <w:lang w:val="nn-NO"/>
+              </w:rPr>
             </w:pPr>
           </w:p>
           <w:p>
@@ -591,7 +641,82 @@
               <w:pStyle w:val="Topptekst"/>
               <w:jc w:val="right"/>
               <w:rPr>
-                <w:rStyle w:val="Sterk"/>
+                <w:lang w:val="nn-NO"/>
+              </w:rPr>
+            </w:pPr>
+            <w:r>
+              <w:rPr>
+                <w:lang w:val="nn-NO"/>
+              </w:rPr>
+              <w:t>Unn</w:t>
+            </w:r>
+            <w:r>
+              <w:rPr>
+                <w:lang w:val="nn-NO"/>
+              </w:rPr>
+              <w:t>a</w:t>
+            </w:r>
+            <w:r>
+              <w:rPr>
+                <w:lang w:val="nn-NO"/>
+              </w:rPr>
+              <w:t>t</w:t>
+            </w:r>
+            <w:r>
+              <w:rPr>
+                <w:lang w:val="nn-NO"/>
+              </w:rPr>
+              <w:t>eke</w:t>
+            </w:r>
+            <w:r>
+              <w:rPr>
+                <w:lang w:val="nn-NO"/>
+              </w:rPr>
+              <w:t xml:space="preserve"> offentl</w:t>
+            </w:r>
+            <w:r>
+              <w:rPr>
+                <w:lang w:val="nn-NO"/>
+              </w:rPr>
+              <w:t>e</w:t>
+            </w:r>
+            <w:r>
+              <w:rPr>
+                <w:lang w:val="nn-NO"/>
+              </w:rPr>
+              <w:t>ghe</w:t>
+            </w:r>
+            <w:r>
+              <w:rPr>
+                <w:lang w:val="nn-NO"/>
+              </w:rPr>
+              <w:t>i</w:t>
+            </w:r>
+            <w:r>
+              <w:rPr>
+                <w:lang w:val="nn-NO"/>
+              </w:rPr>
+              <w:t xml:space="preserve">t </w:t>
+            </w:r>
+            <w:r>
+              <w:rPr>
+                <w:lang w:val="nn-NO"/>
+              </w:rPr>
+              <w:t>etter</w:t>
+            </w:r>
+            <w:r>
+              <w:rPr>
+                <w:lang w:val="nn-NO"/>
+              </w:rPr>
+              <w:t>:</w:t>
+            </w:r>
+          </w:p>
+          <w:p>
+            <w:pPr>
+              <w:pStyle w:val="Topptekst"/>
+              <w:jc w:val="right"/>
+              <w:rPr>
+                <w:lang w:val="nn-NO"/>
               </w:rPr>
             </w:pPr>
           </w:p>
@@ -601,6 +726,17 @@
               <w:jc w:val="right"/>
               <w:rPr>
                 <w:rStyle w:val="Sterk"/>
+                <w:lang w:val="nn-NO"/>
+              </w:rPr>
+            </w:pPr>
+          </w:p>
+          <w:p>
+            <w:pPr>
+              <w:pStyle w:val="Topptekst"/>
+              <w:jc w:val="right"/>
+              <w:rPr>
+                <w:rStyle w:val="Sterk"/>
+                <w:lang w:val="nn-NO"/>
               </w:rPr>
             </w:pPr>
           </w:p>
@@ -632,8 +768,21 @@
               </w:tabs>
               <w:jc w:val="right"/>
             </w:pPr>
-            <w:r>
-              <w:t>Offl. § 13 jf. fvl. §13 (1)</w:t>
+            <w:proofErr w:type="spellStart"/>
+            <w:r>
+              <w:t>Offl</w:t>
+            </w:r>
+            <w:proofErr w:type="spellEnd"/>
+            <w:r>
+              <w:t xml:space="preserve">. § 13 jf. </w:t>
+            </w:r>
+            <w:proofErr w:type="spellStart"/>
+            <w:r>
+              <w:t>fvl</w:t>
+            </w:r>
+            <w:proofErr w:type="spellEnd"/>
+            <w:r>
+              <w:t>. §13 (1)</w:t>
             </w:r>
           </w:p>
           <w:p>
@@ -709,7 +858,21 @@
           <w:lang w:val="nn-NO"/>
         </w:rPr>
         <w:br/>
-        <w:t>{Arsak}</w:t>
+        <w:t>{</w:t>
+      </w:r>
+      <w:proofErr w:type="spellStart"/>
+      <w:r>
+        <w:rPr>
+          <w:lang w:val="nn-NO"/>
+        </w:rPr>
+        <w:t>Arsak</w:t>
+      </w:r>
+      <w:proofErr w:type="spellEnd"/>
+      <w:r>
+        <w:rPr>
+          <w:lang w:val="nn-NO"/>
+        </w:rPr>
+        <w:t>}</w:t>
       </w:r>
       <w:r>
         <w:rPr>
@@ -722,7 +885,35 @@
           <w:lang w:val="nn-NO"/>
         </w:rPr>
         <w:br/>
-        <w:t>Varselet gjeld {varselPeriode} skoleåret {skoleAar}.</w:t>
+        <w:t>Varselet gjeld {</w:t>
+      </w:r>
+      <w:proofErr w:type="spellStart"/>
+      <w:r>
+        <w:rPr>
+          <w:lang w:val="nn-NO"/>
+        </w:rPr>
+        <w:t>varselPeriode</w:t>
+      </w:r>
+      <w:proofErr w:type="spellEnd"/>
+      <w:r>
+        <w:rPr>
+          <w:lang w:val="nn-NO"/>
+        </w:rPr>
+        <w:t>} skoleåret {</w:t>
+      </w:r>
+      <w:proofErr w:type="spellStart"/>
+      <w:r>
+        <w:rPr>
+          <w:lang w:val="nn-NO"/>
+        </w:rPr>
+        <w:t>skoleAar</w:t>
+      </w:r>
+      <w:proofErr w:type="spellEnd"/>
+      <w:r>
+        <w:rPr>
+          <w:lang w:val="nn-NO"/>
+        </w:rPr>
+        <w:t>}.</w:t>
       </w:r>
       <w:r>
         <w:rPr>
@@ -750,26 +941,8 @@
           <w:lang w:val="nn-NO"/>
         </w:rPr>
       </w:pPr>
-      <w:r>
-        <w:rPr>
-          <w:lang w:val="nn-NO"/>
-        </w:rPr>
-        <w:t>Du finn meir dokument</w:t>
-      </w:r>
-      <w:r>
-        <w:rPr>
-          <w:lang w:val="nn-NO"/>
-        </w:rPr>
-        <w:t>asjon i Fronter.</w:t>
-      </w:r>
-      <w:r>
-        <w:rPr>
-          <w:lang w:val="nn-NO"/>
-        </w:rPr>
-        <w:t xml:space="preserve"> Dersom du er elev ved Bamble vgs finn du dokumentasjonen i VIS.</w:t>
-      </w:r>
-    </w:p>
-    <w:p>
+      <w:bookmarkStart w:id="0" w:name="_GoBack"/>
+      <w:bookmarkEnd w:id="0"/>
       <w:r>
         <w:rPr>
           <w:rStyle w:val="Overskrift2Tegn"/>
@@ -828,6 +1001,9 @@
         <w:t>tte</w:t>
       </w:r>
       <w:r>
+        <w:rPr>
+          <w:lang w:val="nn-NO"/>
+        </w:rPr>
         <w:t>.</w:t>
       </w:r>
     </w:p>
@@ -836,42 +1012,87 @@
         <w:keepNext/>
         <w:keepLines/>
         <w:spacing w:before="480"/>
+        <w:rPr>
+          <w:lang w:val="nn-NO"/>
+        </w:rPr>
       </w:pPr>
       <w:r>
+        <w:rPr>
+          <w:lang w:val="nn-NO"/>
+        </w:rPr>
         <w:t>Med venl</w:t>
       </w:r>
       <w:r>
+        <w:rPr>
+          <w:lang w:val="nn-NO"/>
+        </w:rPr>
         <w:t>e</w:t>
       </w:r>
       <w:r>
+        <w:rPr>
+          <w:lang w:val="nn-NO"/>
+        </w:rPr>
         <w:t>g h</w:t>
       </w:r>
       <w:r>
+        <w:rPr>
+          <w:lang w:val="nn-NO"/>
+        </w:rPr>
         <w:t>e</w:t>
       </w:r>
       <w:r>
+        <w:rPr>
+          <w:lang w:val="nn-NO"/>
+        </w:rPr>
         <w:t>ls</w:t>
       </w:r>
       <w:r>
+        <w:rPr>
+          <w:lang w:val="nn-NO"/>
+        </w:rPr>
         <w:t>i</w:t>
       </w:r>
       <w:r>
+        <w:rPr>
+          <w:lang w:val="nn-NO"/>
+        </w:rPr>
         <w:t>n</w:t>
       </w:r>
       <w:r>
+        <w:rPr>
+          <w:lang w:val="nn-NO"/>
+        </w:rPr>
         <w:t>g</w:t>
       </w:r>
-      <w:bookmarkStart w:id="0" w:name="_GoBack"/>
-      <w:bookmarkEnd w:id="0"/>
     </w:p>
     <w:p>
       <w:pPr>
         <w:keepNext/>
         <w:keepLines/>
         <w:spacing w:after="0"/>
+        <w:rPr>
+          <w:lang w:val="nn-NO"/>
+        </w:rPr>
       </w:pPr>
       <w:r>
-        <w:t>{navnAvsender}</w:t>
+        <w:rPr>
+          <w:lang w:val="nn-NO"/>
+        </w:rPr>
+        <w:t>{</w:t>
+      </w:r>
+      <w:proofErr w:type="spellStart"/>
+      <w:r>
+        <w:rPr>
+          <w:lang w:val="nn-NO"/>
+        </w:rPr>
+        <w:t>navnAvsender</w:t>
+      </w:r>
+      <w:proofErr w:type="spellEnd"/>
+      <w:r>
+        <w:rPr>
+          <w:lang w:val="nn-NO"/>
+        </w:rPr>
+        <w:t>}</w:t>
       </w:r>
     </w:p>
     <w:p>
@@ -879,9 +1100,29 @@
         <w:keepNext/>
         <w:keepLines/>
         <w:spacing w:after="0"/>
+        <w:rPr>
+          <w:lang w:val="nn-NO"/>
+        </w:rPr>
       </w:pPr>
       <w:r>
-        <w:t>{navnSkole}</w:t>
+        <w:rPr>
+          <w:lang w:val="nn-NO"/>
+        </w:rPr>
+        <w:t>{</w:t>
+      </w:r>
+      <w:proofErr w:type="spellStart"/>
+      <w:r>
+        <w:rPr>
+          <w:lang w:val="nn-NO"/>
+        </w:rPr>
+        <w:t>navnSkole</w:t>
+      </w:r>
+      <w:proofErr w:type="spellEnd"/>
+      <w:r>
+        <w:rPr>
+          <w:lang w:val="nn-NO"/>
+        </w:rPr>
+        <w:t>}</w:t>
       </w:r>
     </w:p>
     <w:p>
@@ -889,15 +1130,36 @@
         <w:keepNext/>
         <w:keepLines/>
         <w:spacing w:after="0"/>
+        <w:rPr>
+          <w:lang w:val="nn-NO"/>
+        </w:rPr>
       </w:pPr>
       <w:r>
-        <w:t>{tlfSkole}</w:t>
+        <w:rPr>
+          <w:lang w:val="nn-NO"/>
+        </w:rPr>
+        <w:t>{</w:t>
+      </w:r>
+      <w:proofErr w:type="spellStart"/>
+      <w:r>
+        <w:rPr>
+          <w:lang w:val="nn-NO"/>
+        </w:rPr>
+        <w:t>tlfSkole</w:t>
+      </w:r>
+      <w:proofErr w:type="spellEnd"/>
+      <w:r>
+        <w:rPr>
+          <w:lang w:val="nn-NO"/>
+        </w:rPr>
+        <w:t>}</w:t>
       </w:r>
     </w:p>
     <w:p>
       <w:pPr>
         <w:rPr>
           <w:rStyle w:val="Utheving"/>
+          <w:lang w:val="nn-NO"/>
         </w:rPr>
       </w:pPr>
     </w:p>
@@ -905,56 +1167,44 @@
       <w:pPr>
         <w:rPr>
           <w:rStyle w:val="Utheving"/>
+          <w:lang w:val="nn-NO"/>
         </w:rPr>
       </w:pPr>
       <w:r>
         <w:rPr>
           <w:rStyle w:val="Utheving"/>
-        </w:rPr>
-        <w:t>Dokumentet er elektronisk godk</w:t>
-      </w:r>
+          <w:lang w:val="nn-NO"/>
+        </w:rPr>
+        <w:t xml:space="preserve">Dokumentet er elektronisk godkjent og vert </w:t>
+      </w:r>
+      <w:proofErr w:type="spellStart"/>
       <w:r>
         <w:rPr>
           <w:rStyle w:val="Utheving"/>
-        </w:rPr>
-        <w:t>j</w:t>
-      </w:r>
+          <w:lang w:val="nn-NO"/>
+        </w:rPr>
+        <w:t>sent</w:t>
+      </w:r>
+      <w:proofErr w:type="spellEnd"/>
       <w:r>
         <w:rPr>
           <w:rStyle w:val="Utheving"/>
-        </w:rPr>
-        <w:t xml:space="preserve">ent og </w:t>
-      </w:r>
-      <w:r>
-        <w:rPr>
-          <w:rStyle w:val="Utheving"/>
-        </w:rPr>
-        <w:t>vert sent</w:t>
-      </w:r>
-      <w:r>
-        <w:rPr>
-          <w:rStyle w:val="Utheving"/>
-        </w:rPr>
-        <w:t xml:space="preserve"> ut</w:t>
-      </w:r>
-      <w:r>
-        <w:rPr>
-          <w:rStyle w:val="Utheving"/>
-        </w:rPr>
-        <w:t>a</w:t>
-      </w:r>
-      <w:r>
-        <w:rPr>
-          <w:rStyle w:val="Utheving"/>
-        </w:rPr>
-        <w:t>n signatur.</w:t>
+          <w:lang w:val="nn-NO"/>
+        </w:rPr>
+        <w:t xml:space="preserve"> utan signatur.</w:t>
       </w:r>
     </w:p>
-    <w:p/>
+    <w:p>
+      <w:pPr>
+        <w:rPr>
+          <w:lang w:val="nn-NO"/>
+        </w:rPr>
+      </w:pPr>
+    </w:p>
     <w:sectPr>
-      <w:headerReference w:type="default" r:id="rId8"/>
-      <w:footerReference w:type="default" r:id="rId9"/>
-      <w:headerReference w:type="first" r:id="rId10"/>
+      <w:headerReference w:type="default" r:id="rId11"/>
+      <w:footerReference w:type="default" r:id="rId12"/>
+      <w:headerReference w:type="first" r:id="rId13"/>
       <w:pgSz w:w="11906" w:h="16838"/>
       <w:pgMar w:top="3090" w:right="1304" w:bottom="1418" w:left="1304" w:header="709" w:footer="709" w:gutter="0"/>
       <w:cols w:space="708"/>
@@ -965,7 +1215,7 @@
 </file>
 
 <file path=word/endnotes.xml><?xml version="1.0" encoding="utf-8"?>
-<w:endnotes xmlns:wpc="http://schemas.microsoft.com/office/word/2010/wordprocessingCanvas" xmlns:cx="http://schemas.microsoft.com/office/drawing/2014/chartex" xmlns:cx1="http://schemas.microsoft.com/office/drawing/2015/9/8/chartex" xmlns:cx2="http://schemas.microsoft.com/office/drawing/2015/10/21/chartex" xmlns:cx3="http://schemas.microsoft.com/office/drawing/2016/5/9/chartex" xmlns:cx4="http://schemas.microsoft.com/office/drawing/2016/5/10/chartex" xmlns:cx5="http://schemas.microsoft.com/office/drawing/2016/5/11/chartex" xmlns:cx6="http://schemas.microsoft.com/office/drawing/2016/5/12/chartex" xmlns:cx7="http://schemas.microsoft.com/office/drawing/2016/5/13/chartex" xmlns:cx8="http://schemas.microsoft.com/office/drawing/2016/5/14/chartex" xmlns:mc="http://schemas.openxmlformats.org/markup-compatibility/2006" xmlns:aink="http://schemas.microsoft.com/office/drawing/2016/ink" xmlns:am3d="http://schemas.microsoft.com/office/drawing/2017/model3d" xmlns:o="urn:schemas-microsoft-com:office:office" xmlns:r="http://schemas.openxmlformats.org/officeDocument/2006/relationships" xmlns:m="http://schemas.openxmlformats.org/officeDocument/2006/math" xmlns:v="urn:schemas-microsoft-com:vml" xmlns:wp14="http://schemas.microsoft.com/office/word/2010/wordprocessingDrawing" xmlns:wp="http://schemas.openxmlformats.org/drawingml/2006/wordprocessingDrawing" xmlns:w10="urn:schemas-microsoft-com:office:word" xmlns:w="http://schemas.openxmlformats.org/wordprocessingml/2006/main" xmlns:w14="http://schemas.microsoft.com/office/word/2010/wordml" xmlns:w15="http://schemas.microsoft.com/office/word/2012/wordml" xmlns:w16cex="http://schemas.microsoft.com/office/word/2018/wordml/cex" xmlns:w16cid="http://schemas.microsoft.com/office/word/2016/wordml/cid" xmlns:w16="http://schemas.microsoft.com/office/word/2018/wordml" xmlns:w16se="http://schemas.microsoft.com/office/word/2015/wordml/symex" xmlns:wpg="http://schemas.microsoft.com/office/word/2010/wordprocessingGroup" xmlns:wpi="http://schemas.microsoft.com/office/word/2010/wordprocessingInk" xmlns:wne="http://schemas.microsoft.com/office/word/2006/wordml" xmlns:wps="http://schemas.microsoft.com/office/word/2010/wordprocessingShape" mc:Ignorable="w14 w15 w16se w16cid w16 w16cex wp14">
+<w:endnotes xmlns:wpc="http://schemas.microsoft.com/office/word/2010/wordprocessingCanvas" xmlns:cx="http://schemas.microsoft.com/office/drawing/2014/chartex" xmlns:cx1="http://schemas.microsoft.com/office/drawing/2015/9/8/chartex" xmlns:cx2="http://schemas.microsoft.com/office/drawing/2015/10/21/chartex" xmlns:cx3="http://schemas.microsoft.com/office/drawing/2016/5/9/chartex" xmlns:cx4="http://schemas.microsoft.com/office/drawing/2016/5/10/chartex" xmlns:cx5="http://schemas.microsoft.com/office/drawing/2016/5/11/chartex" xmlns:cx6="http://schemas.microsoft.com/office/drawing/2016/5/12/chartex" xmlns:cx7="http://schemas.microsoft.com/office/drawing/2016/5/13/chartex" xmlns:cx8="http://schemas.microsoft.com/office/drawing/2016/5/14/chartex" xmlns:mc="http://schemas.openxmlformats.org/markup-compatibility/2006" xmlns:aink="http://schemas.microsoft.com/office/drawing/2016/ink" xmlns:am3d="http://schemas.microsoft.com/office/drawing/2017/model3d" xmlns:o="urn:schemas-microsoft-com:office:office" xmlns:r="http://schemas.openxmlformats.org/officeDocument/2006/relationships" xmlns:m="http://schemas.openxmlformats.org/officeDocument/2006/math" xmlns:v="urn:schemas-microsoft-com:vml" xmlns:wp14="http://schemas.microsoft.com/office/word/2010/wordprocessingDrawing" xmlns:wp="http://schemas.openxmlformats.org/drawingml/2006/wordprocessingDrawing" xmlns:w10="urn:schemas-microsoft-com:office:word" xmlns:w="http://schemas.openxmlformats.org/wordprocessingml/2006/main" xmlns:w14="http://schemas.microsoft.com/office/word/2010/wordml" xmlns:w15="http://schemas.microsoft.com/office/word/2012/wordml" xmlns:w16cid="http://schemas.microsoft.com/office/word/2016/wordml/cid" xmlns:w16se="http://schemas.microsoft.com/office/word/2015/wordml/symex" xmlns:wpg="http://schemas.microsoft.com/office/word/2010/wordprocessingGroup" xmlns:wpi="http://schemas.microsoft.com/office/word/2010/wordprocessingInk" xmlns:wne="http://schemas.microsoft.com/office/word/2006/wordml" xmlns:wps="http://schemas.microsoft.com/office/word/2010/wordprocessingShape" mc:Ignorable="w14 w15 w16se w16cid wp14">
   <w:endnote w:type="separator" w:id="-1">
     <w:p>
       <w:pPr>
@@ -990,7 +1240,7 @@
 </file>
 
 <file path=word/footer1.xml><?xml version="1.0" encoding="utf-8"?>
-<w:ftr xmlns:wpc="http://schemas.microsoft.com/office/word/2010/wordprocessingCanvas" xmlns:cx="http://schemas.microsoft.com/office/drawing/2014/chartex" xmlns:cx1="http://schemas.microsoft.com/office/drawing/2015/9/8/chartex" xmlns:cx2="http://schemas.microsoft.com/office/drawing/2015/10/21/chartex" xmlns:cx3="http://schemas.microsoft.com/office/drawing/2016/5/9/chartex" xmlns:cx4="http://schemas.microsoft.com/office/drawing/2016/5/10/chartex" xmlns:cx5="http://schemas.microsoft.com/office/drawing/2016/5/11/chartex" xmlns:cx6="http://schemas.microsoft.com/office/drawing/2016/5/12/chartex" xmlns:cx7="http://schemas.microsoft.com/office/drawing/2016/5/13/chartex" xmlns:cx8="http://schemas.microsoft.com/office/drawing/2016/5/14/chartex" xmlns:mc="http://schemas.openxmlformats.org/markup-compatibility/2006" xmlns:aink="http://schemas.microsoft.com/office/drawing/2016/ink" xmlns:am3d="http://schemas.microsoft.com/office/drawing/2017/model3d" xmlns:o="urn:schemas-microsoft-com:office:office" xmlns:r="http://schemas.openxmlformats.org/officeDocument/2006/relationships" xmlns:m="http://schemas.openxmlformats.org/officeDocument/2006/math" xmlns:v="urn:schemas-microsoft-com:vml" xmlns:wp14="http://schemas.microsoft.com/office/word/2010/wordprocessingDrawing" xmlns:wp="http://schemas.openxmlformats.org/drawingml/2006/wordprocessingDrawing" xmlns:w10="urn:schemas-microsoft-com:office:word" xmlns:w="http://schemas.openxmlformats.org/wordprocessingml/2006/main" xmlns:w14="http://schemas.microsoft.com/office/word/2010/wordml" xmlns:w15="http://schemas.microsoft.com/office/word/2012/wordml" xmlns:w16cex="http://schemas.microsoft.com/office/word/2018/wordml/cex" xmlns:w16cid="http://schemas.microsoft.com/office/word/2016/wordml/cid" xmlns:w16="http://schemas.microsoft.com/office/word/2018/wordml" xmlns:w16se="http://schemas.microsoft.com/office/word/2015/wordml/symex" xmlns:wpg="http://schemas.microsoft.com/office/word/2010/wordprocessingGroup" xmlns:wpi="http://schemas.microsoft.com/office/word/2010/wordprocessingInk" xmlns:wne="http://schemas.microsoft.com/office/word/2006/wordml" xmlns:wps="http://schemas.microsoft.com/office/word/2010/wordprocessingShape" mc:Ignorable="w14 w15 w16se w16cid w16 w16cex wp14">
+<w:ftr xmlns:wpc="http://schemas.microsoft.com/office/word/2010/wordprocessingCanvas" xmlns:cx="http://schemas.microsoft.com/office/drawing/2014/chartex" xmlns:cx1="http://schemas.microsoft.com/office/drawing/2015/9/8/chartex" xmlns:cx2="http://schemas.microsoft.com/office/drawing/2015/10/21/chartex" xmlns:cx3="http://schemas.microsoft.com/office/drawing/2016/5/9/chartex" xmlns:cx4="http://schemas.microsoft.com/office/drawing/2016/5/10/chartex" xmlns:cx5="http://schemas.microsoft.com/office/drawing/2016/5/11/chartex" xmlns:cx6="http://schemas.microsoft.com/office/drawing/2016/5/12/chartex" xmlns:cx7="http://schemas.microsoft.com/office/drawing/2016/5/13/chartex" xmlns:cx8="http://schemas.microsoft.com/office/drawing/2016/5/14/chartex" xmlns:mc="http://schemas.openxmlformats.org/markup-compatibility/2006" xmlns:aink="http://schemas.microsoft.com/office/drawing/2016/ink" xmlns:am3d="http://schemas.microsoft.com/office/drawing/2017/model3d" xmlns:o="urn:schemas-microsoft-com:office:office" xmlns:r="http://schemas.openxmlformats.org/officeDocument/2006/relationships" xmlns:m="http://schemas.openxmlformats.org/officeDocument/2006/math" xmlns:v="urn:schemas-microsoft-com:vml" xmlns:wp14="http://schemas.microsoft.com/office/word/2010/wordprocessingDrawing" xmlns:wp="http://schemas.openxmlformats.org/drawingml/2006/wordprocessingDrawing" xmlns:w10="urn:schemas-microsoft-com:office:word" xmlns:w="http://schemas.openxmlformats.org/wordprocessingml/2006/main" xmlns:w14="http://schemas.microsoft.com/office/word/2010/wordml" xmlns:w15="http://schemas.microsoft.com/office/word/2012/wordml" xmlns:w16cid="http://schemas.microsoft.com/office/word/2016/wordml/cid" xmlns:w16se="http://schemas.microsoft.com/office/word/2015/wordml/symex" xmlns:wpg="http://schemas.microsoft.com/office/word/2010/wordprocessingGroup" xmlns:wpi="http://schemas.microsoft.com/office/word/2010/wordprocessingInk" xmlns:wne="http://schemas.microsoft.com/office/word/2006/wordml" xmlns:wps="http://schemas.microsoft.com/office/word/2010/wordprocessingShape" mc:Ignorable="w14 w15 w16se w16cid wp14">
   <w:tbl>
     <w:tblPr>
       <w:tblStyle w:val="Tabellrutenett"/>
@@ -1269,7 +1519,7 @@
 </file>
 
 <file path=word/footnotes.xml><?xml version="1.0" encoding="utf-8"?>
-<w:footnotes xmlns:wpc="http://schemas.microsoft.com/office/word/2010/wordprocessingCanvas" xmlns:cx="http://schemas.microsoft.com/office/drawing/2014/chartex" xmlns:cx1="http://schemas.microsoft.com/office/drawing/2015/9/8/chartex" xmlns:cx2="http://schemas.microsoft.com/office/drawing/2015/10/21/chartex" xmlns:cx3="http://schemas.microsoft.com/office/drawing/2016/5/9/chartex" xmlns:cx4="http://schemas.microsoft.com/office/drawing/2016/5/10/chartex" xmlns:cx5="http://schemas.microsoft.com/office/drawing/2016/5/11/chartex" xmlns:cx6="http://schemas.microsoft.com/office/drawing/2016/5/12/chartex" xmlns:cx7="http://schemas.microsoft.com/office/drawing/2016/5/13/chartex" xmlns:cx8="http://schemas.microsoft.com/office/drawing/2016/5/14/chartex" xmlns:mc="http://schemas.openxmlformats.org/markup-compatibility/2006" xmlns:aink="http://schemas.microsoft.com/office/drawing/2016/ink" xmlns:am3d="http://schemas.microsoft.com/office/drawing/2017/model3d" xmlns:o="urn:schemas-microsoft-com:office:office" xmlns:r="http://schemas.openxmlformats.org/officeDocument/2006/relationships" xmlns:m="http://schemas.openxmlformats.org/officeDocument/2006/math" xmlns:v="urn:schemas-microsoft-com:vml" xmlns:wp14="http://schemas.microsoft.com/office/word/2010/wordprocessingDrawing" xmlns:wp="http://schemas.openxmlformats.org/drawingml/2006/wordprocessingDrawing" xmlns:w10="urn:schemas-microsoft-com:office:word" xmlns:w="http://schemas.openxmlformats.org/wordprocessingml/2006/main" xmlns:w14="http://schemas.microsoft.com/office/word/2010/wordml" xmlns:w15="http://schemas.microsoft.com/office/word/2012/wordml" xmlns:w16cex="http://schemas.microsoft.com/office/word/2018/wordml/cex" xmlns:w16cid="http://schemas.microsoft.com/office/word/2016/wordml/cid" xmlns:w16="http://schemas.microsoft.com/office/word/2018/wordml" xmlns:w16se="http://schemas.microsoft.com/office/word/2015/wordml/symex" xmlns:wpg="http://schemas.microsoft.com/office/word/2010/wordprocessingGroup" xmlns:wpi="http://schemas.microsoft.com/office/word/2010/wordprocessingInk" xmlns:wne="http://schemas.microsoft.com/office/word/2006/wordml" xmlns:wps="http://schemas.microsoft.com/office/word/2010/wordprocessingShape" mc:Ignorable="w14 w15 w16se w16cid w16 w16cex wp14">
+<w:footnotes xmlns:wpc="http://schemas.microsoft.com/office/word/2010/wordprocessingCanvas" xmlns:cx="http://schemas.microsoft.com/office/drawing/2014/chartex" xmlns:cx1="http://schemas.microsoft.com/office/drawing/2015/9/8/chartex" xmlns:cx2="http://schemas.microsoft.com/office/drawing/2015/10/21/chartex" xmlns:cx3="http://schemas.microsoft.com/office/drawing/2016/5/9/chartex" xmlns:cx4="http://schemas.microsoft.com/office/drawing/2016/5/10/chartex" xmlns:cx5="http://schemas.microsoft.com/office/drawing/2016/5/11/chartex" xmlns:cx6="http://schemas.microsoft.com/office/drawing/2016/5/12/chartex" xmlns:cx7="http://schemas.microsoft.com/office/drawing/2016/5/13/chartex" xmlns:cx8="http://schemas.microsoft.com/office/drawing/2016/5/14/chartex" xmlns:mc="http://schemas.openxmlformats.org/markup-compatibility/2006" xmlns:aink="http://schemas.microsoft.com/office/drawing/2016/ink" xmlns:am3d="http://schemas.microsoft.com/office/drawing/2017/model3d" xmlns:o="urn:schemas-microsoft-com:office:office" xmlns:r="http://schemas.openxmlformats.org/officeDocument/2006/relationships" xmlns:m="http://schemas.openxmlformats.org/officeDocument/2006/math" xmlns:v="urn:schemas-microsoft-com:vml" xmlns:wp14="http://schemas.microsoft.com/office/word/2010/wordprocessingDrawing" xmlns:wp="http://schemas.openxmlformats.org/drawingml/2006/wordprocessingDrawing" xmlns:w10="urn:schemas-microsoft-com:office:word" xmlns:w="http://schemas.openxmlformats.org/wordprocessingml/2006/main" xmlns:w14="http://schemas.microsoft.com/office/word/2010/wordml" xmlns:w15="http://schemas.microsoft.com/office/word/2012/wordml" xmlns:w16cid="http://schemas.microsoft.com/office/word/2016/wordml/cid" xmlns:w16se="http://schemas.microsoft.com/office/word/2015/wordml/symex" xmlns:wpg="http://schemas.microsoft.com/office/word/2010/wordprocessingGroup" xmlns:wpi="http://schemas.microsoft.com/office/word/2010/wordprocessingInk" xmlns:wne="http://schemas.microsoft.com/office/word/2006/wordml" xmlns:wps="http://schemas.microsoft.com/office/word/2010/wordprocessingShape" mc:Ignorable="w14 w15 w16se w16cid wp14">
   <w:footnote w:type="separator" w:id="-1">
     <w:p>
       <w:pPr>
@@ -1294,7 +1544,7 @@
 </file>
 
 <file path=word/header1.xml><?xml version="1.0" encoding="utf-8"?>
-<w:hdr xmlns:wpc="http://schemas.microsoft.com/office/word/2010/wordprocessingCanvas" xmlns:cx="http://schemas.microsoft.com/office/drawing/2014/chartex" xmlns:cx1="http://schemas.microsoft.com/office/drawing/2015/9/8/chartex" xmlns:cx2="http://schemas.microsoft.com/office/drawing/2015/10/21/chartex" xmlns:cx3="http://schemas.microsoft.com/office/drawing/2016/5/9/chartex" xmlns:cx4="http://schemas.microsoft.com/office/drawing/2016/5/10/chartex" xmlns:cx5="http://schemas.microsoft.com/office/drawing/2016/5/11/chartex" xmlns:cx6="http://schemas.microsoft.com/office/drawing/2016/5/12/chartex" xmlns:cx7="http://schemas.microsoft.com/office/drawing/2016/5/13/chartex" xmlns:cx8="http://schemas.microsoft.com/office/drawing/2016/5/14/chartex" xmlns:mc="http://schemas.openxmlformats.org/markup-compatibility/2006" xmlns:aink="http://schemas.microsoft.com/office/drawing/2016/ink" xmlns:am3d="http://schemas.microsoft.com/office/drawing/2017/model3d" xmlns:o="urn:schemas-microsoft-com:office:office" xmlns:r="http://schemas.openxmlformats.org/officeDocument/2006/relationships" xmlns:m="http://schemas.openxmlformats.org/officeDocument/2006/math" xmlns:v="urn:schemas-microsoft-com:vml" xmlns:wp14="http://schemas.microsoft.com/office/word/2010/wordprocessingDrawing" xmlns:wp="http://schemas.openxmlformats.org/drawingml/2006/wordprocessingDrawing" xmlns:w10="urn:schemas-microsoft-com:office:word" xmlns:w="http://schemas.openxmlformats.org/wordprocessingml/2006/main" xmlns:w14="http://schemas.microsoft.com/office/word/2010/wordml" xmlns:w15="http://schemas.microsoft.com/office/word/2012/wordml" xmlns:w16cex="http://schemas.microsoft.com/office/word/2018/wordml/cex" xmlns:w16cid="http://schemas.microsoft.com/office/word/2016/wordml/cid" xmlns:w16="http://schemas.microsoft.com/office/word/2018/wordml" xmlns:w16se="http://schemas.microsoft.com/office/word/2015/wordml/symex" xmlns:wpg="http://schemas.microsoft.com/office/word/2010/wordprocessingGroup" xmlns:wpi="http://schemas.microsoft.com/office/word/2010/wordprocessingInk" xmlns:wne="http://schemas.microsoft.com/office/word/2006/wordml" xmlns:wps="http://schemas.microsoft.com/office/word/2010/wordprocessingShape" mc:Ignorable="w14 w15 w16se w16cid w16 w16cex wp14">
+<w:hdr xmlns:wpc="http://schemas.microsoft.com/office/word/2010/wordprocessingCanvas" xmlns:cx="http://schemas.microsoft.com/office/drawing/2014/chartex" xmlns:cx1="http://schemas.microsoft.com/office/drawing/2015/9/8/chartex" xmlns:cx2="http://schemas.microsoft.com/office/drawing/2015/10/21/chartex" xmlns:cx3="http://schemas.microsoft.com/office/drawing/2016/5/9/chartex" xmlns:cx4="http://schemas.microsoft.com/office/drawing/2016/5/10/chartex" xmlns:cx5="http://schemas.microsoft.com/office/drawing/2016/5/11/chartex" xmlns:cx6="http://schemas.microsoft.com/office/drawing/2016/5/12/chartex" xmlns:cx7="http://schemas.microsoft.com/office/drawing/2016/5/13/chartex" xmlns:cx8="http://schemas.microsoft.com/office/drawing/2016/5/14/chartex" xmlns:mc="http://schemas.openxmlformats.org/markup-compatibility/2006" xmlns:aink="http://schemas.microsoft.com/office/drawing/2016/ink" xmlns:am3d="http://schemas.microsoft.com/office/drawing/2017/model3d" xmlns:o="urn:schemas-microsoft-com:office:office" xmlns:r="http://schemas.openxmlformats.org/officeDocument/2006/relationships" xmlns:m="http://schemas.openxmlformats.org/officeDocument/2006/math" xmlns:v="urn:schemas-microsoft-com:vml" xmlns:wp14="http://schemas.microsoft.com/office/word/2010/wordprocessingDrawing" xmlns:wp="http://schemas.openxmlformats.org/drawingml/2006/wordprocessingDrawing" xmlns:w10="urn:schemas-microsoft-com:office:word" xmlns:w="http://schemas.openxmlformats.org/wordprocessingml/2006/main" xmlns:w14="http://schemas.microsoft.com/office/word/2010/wordml" xmlns:w15="http://schemas.microsoft.com/office/word/2012/wordml" xmlns:w16cid="http://schemas.microsoft.com/office/word/2016/wordml/cid" xmlns:w16se="http://schemas.microsoft.com/office/word/2015/wordml/symex" xmlns:wpg="http://schemas.microsoft.com/office/word/2010/wordprocessingGroup" xmlns:wpi="http://schemas.microsoft.com/office/word/2010/wordprocessingInk" xmlns:wne="http://schemas.microsoft.com/office/word/2006/wordml" xmlns:wps="http://schemas.microsoft.com/office/word/2010/wordprocessingShape" mc:Ignorable="w14 w15 w16se w16cid wp14">
   <w:p>
     <w:pPr>
       <w:pStyle w:val="Topptekst"/>
@@ -1364,7 +1614,7 @@
 </file>
 
 <file path=word/header2.xml><?xml version="1.0" encoding="utf-8"?>
-<w:hdr xmlns:wpc="http://schemas.microsoft.com/office/word/2010/wordprocessingCanvas" xmlns:cx="http://schemas.microsoft.com/office/drawing/2014/chartex" xmlns:cx1="http://schemas.microsoft.com/office/drawing/2015/9/8/chartex" xmlns:cx2="http://schemas.microsoft.com/office/drawing/2015/10/21/chartex" xmlns:cx3="http://schemas.microsoft.com/office/drawing/2016/5/9/chartex" xmlns:cx4="http://schemas.microsoft.com/office/drawing/2016/5/10/chartex" xmlns:cx5="http://schemas.microsoft.com/office/drawing/2016/5/11/chartex" xmlns:cx6="http://schemas.microsoft.com/office/drawing/2016/5/12/chartex" xmlns:cx7="http://schemas.microsoft.com/office/drawing/2016/5/13/chartex" xmlns:cx8="http://schemas.microsoft.com/office/drawing/2016/5/14/chartex" xmlns:mc="http://schemas.openxmlformats.org/markup-compatibility/2006" xmlns:aink="http://schemas.microsoft.com/office/drawing/2016/ink" xmlns:am3d="http://schemas.microsoft.com/office/drawing/2017/model3d" xmlns:o="urn:schemas-microsoft-com:office:office" xmlns:r="http://schemas.openxmlformats.org/officeDocument/2006/relationships" xmlns:m="http://schemas.openxmlformats.org/officeDocument/2006/math" xmlns:v="urn:schemas-microsoft-com:vml" xmlns:wp14="http://schemas.microsoft.com/office/word/2010/wordprocessingDrawing" xmlns:wp="http://schemas.openxmlformats.org/drawingml/2006/wordprocessingDrawing" xmlns:w10="urn:schemas-microsoft-com:office:word" xmlns:w="http://schemas.openxmlformats.org/wordprocessingml/2006/main" xmlns:w14="http://schemas.microsoft.com/office/word/2010/wordml" xmlns:w15="http://schemas.microsoft.com/office/word/2012/wordml" xmlns:w16cex="http://schemas.microsoft.com/office/word/2018/wordml/cex" xmlns:w16cid="http://schemas.microsoft.com/office/word/2016/wordml/cid" xmlns:w16="http://schemas.microsoft.com/office/word/2018/wordml" xmlns:w16se="http://schemas.microsoft.com/office/word/2015/wordml/symex" xmlns:wpg="http://schemas.microsoft.com/office/word/2010/wordprocessingGroup" xmlns:wpi="http://schemas.microsoft.com/office/word/2010/wordprocessingInk" xmlns:wne="http://schemas.microsoft.com/office/word/2006/wordml" xmlns:wps="http://schemas.microsoft.com/office/word/2010/wordprocessingShape" mc:Ignorable="w14 w15 w16se w16cid w16 w16cex wp14">
+<w:hdr xmlns:wpc="http://schemas.microsoft.com/office/word/2010/wordprocessingCanvas" xmlns:cx="http://schemas.microsoft.com/office/drawing/2014/chartex" xmlns:cx1="http://schemas.microsoft.com/office/drawing/2015/9/8/chartex" xmlns:cx2="http://schemas.microsoft.com/office/drawing/2015/10/21/chartex" xmlns:cx3="http://schemas.microsoft.com/office/drawing/2016/5/9/chartex" xmlns:cx4="http://schemas.microsoft.com/office/drawing/2016/5/10/chartex" xmlns:cx5="http://schemas.microsoft.com/office/drawing/2016/5/11/chartex" xmlns:cx6="http://schemas.microsoft.com/office/drawing/2016/5/12/chartex" xmlns:cx7="http://schemas.microsoft.com/office/drawing/2016/5/13/chartex" xmlns:cx8="http://schemas.microsoft.com/office/drawing/2016/5/14/chartex" xmlns:mc="http://schemas.openxmlformats.org/markup-compatibility/2006" xmlns:aink="http://schemas.microsoft.com/office/drawing/2016/ink" xmlns:am3d="http://schemas.microsoft.com/office/drawing/2017/model3d" xmlns:o="urn:schemas-microsoft-com:office:office" xmlns:r="http://schemas.openxmlformats.org/officeDocument/2006/relationships" xmlns:m="http://schemas.openxmlformats.org/officeDocument/2006/math" xmlns:v="urn:schemas-microsoft-com:vml" xmlns:wp14="http://schemas.microsoft.com/office/word/2010/wordprocessingDrawing" xmlns:wp="http://schemas.openxmlformats.org/drawingml/2006/wordprocessingDrawing" xmlns:w10="urn:schemas-microsoft-com:office:word" xmlns:w="http://schemas.openxmlformats.org/wordprocessingml/2006/main" xmlns:w14="http://schemas.microsoft.com/office/word/2010/wordml" xmlns:w15="http://schemas.microsoft.com/office/word/2012/wordml" xmlns:w16cid="http://schemas.microsoft.com/office/word/2016/wordml/cid" xmlns:w16se="http://schemas.microsoft.com/office/word/2015/wordml/symex" xmlns:wpg="http://schemas.microsoft.com/office/word/2010/wordprocessingGroup" xmlns:wpi="http://schemas.microsoft.com/office/word/2010/wordprocessingInk" xmlns:wne="http://schemas.microsoft.com/office/word/2006/wordml" xmlns:wps="http://schemas.microsoft.com/office/word/2010/wordprocessingShape" mc:Ignorable="w14 w15 w16se w16cid wp14">
   <w:p>
     <w:pPr>
       <w:pStyle w:val="Topptekst"/>
@@ -1431,7 +1681,7 @@
             </wp:anchor>
           </w:drawing>
         </mc:Choice>
-        <mc:Fallback>
+        <mc:Fallback xmlns:w16="http://schemas.microsoft.com/office/word/2018/wordml" xmlns:w16cex="http://schemas.microsoft.com/office/word/2018/wordml/cex">
           <w:pict>
             <v:line w14:anchorId="0D85464D" id="Rett linje 3" o:spid="_x0000_s1026" style="position:absolute;z-index:251659264;visibility:visible;mso-wrap-style:square;mso-width-percent:0;mso-wrap-distance-left:9pt;mso-wrap-distance-top:0;mso-wrap-distance-right:9pt;mso-wrap-distance-bottom:0;mso-position-horizontal:absolute;mso-position-horizontal-relative:page;mso-position-vertical:absolute;mso-position-vertical-relative:page;mso-width-percent:0;mso-width-relative:margin" from="9.9pt,298.25pt" to="24.05pt,298.25pt" o:gfxdata="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" strokecolor="#b0b2a5 [3214]" strokeweight=".5pt">
               <v:stroke joinstyle="miter"/>
@@ -1446,7 +1696,7 @@
 </file>
 
 <file path=word/styles.xml><?xml version="1.0" encoding="utf-8"?>
-<w:styles xmlns:mc="http://schemas.openxmlformats.org/markup-compatibility/2006" xmlns:r="http://schemas.openxmlformats.org/officeDocument/2006/relationships" xmlns:w="http://schemas.openxmlformats.org/wordprocessingml/2006/main" xmlns:w14="http://schemas.microsoft.com/office/word/2010/wordml" xmlns:w15="http://schemas.microsoft.com/office/word/2012/wordml" xmlns:w16cex="http://schemas.microsoft.com/office/word/2018/wordml/cex" xmlns:w16cid="http://schemas.microsoft.com/office/word/2016/wordml/cid" xmlns:w16="http://schemas.microsoft.com/office/word/2018/wordml" xmlns:w16se="http://schemas.microsoft.com/office/word/2015/wordml/symex" mc:Ignorable="w14 w15 w16se w16cid w16 w16cex">
+<w:styles xmlns:mc="http://schemas.openxmlformats.org/markup-compatibility/2006" xmlns:r="http://schemas.openxmlformats.org/officeDocument/2006/relationships" xmlns:w="http://schemas.openxmlformats.org/wordprocessingml/2006/main" xmlns:w14="http://schemas.microsoft.com/office/word/2010/wordml" xmlns:w15="http://schemas.microsoft.com/office/word/2012/wordml" xmlns:w16cid="http://schemas.microsoft.com/office/word/2016/wordml/cid" xmlns:w16se="http://schemas.microsoft.com/office/word/2015/wordml/symex" mc:Ignorable="w14 w15 w16se w16cid">
   <w:docDefaults>
     <w:rPrDefault>
       <w:rPr>
@@ -1462,7 +1712,7 @@
       </w:pPr>
     </w:pPrDefault>
   </w:docDefaults>
-  <w:latentStyles w:defLockedState="0" w:defUIPriority="99" w:defSemiHidden="0" w:defUnhideWhenUsed="0" w:defQFormat="0" w:count="376">
+  <w:latentStyles w:defLockedState="0" w:defUIPriority="99" w:defSemiHidden="0" w:defUnhideWhenUsed="0" w:defQFormat="0" w:count="377">
     <w:lsdException w:name="Normal" w:uiPriority="0" w:qFormat="1"/>
     <w:lsdException w:name="heading 1" w:uiPriority="9" w:qFormat="1"/>
     <w:lsdException w:name="heading 2" w:semiHidden="1" w:uiPriority="9" w:unhideWhenUsed="1" w:qFormat="1"/>
@@ -1568,7 +1818,6 @@
     <w:lsdException w:name="HTML Sample" w:semiHidden="1" w:unhideWhenUsed="1"/>
     <w:lsdException w:name="HTML Typewriter" w:semiHidden="1" w:unhideWhenUsed="1"/>
     <w:lsdException w:name="HTML Variable" w:semiHidden="1" w:unhideWhenUsed="1"/>
-    <w:lsdException w:name="Normal Table" w:semiHidden="1" w:unhideWhenUsed="1"/>
     <w:lsdException w:name="annotation subject" w:semiHidden="1" w:unhideWhenUsed="1"/>
     <w:lsdException w:name="No List" w:semiHidden="1" w:unhideWhenUsed="1"/>
     <w:lsdException w:name="Outline List 1" w:semiHidden="1" w:unhideWhenUsed="1"/>
@@ -1615,10 +1864,8 @@
     <w:lsdException w:name="Table Subtle 2" w:semiHidden="1" w:unhideWhenUsed="1"/>
     <w:lsdException w:name="Table Web 1" w:semiHidden="1" w:unhideWhenUsed="1"/>
     <w:lsdException w:name="Table Web 2" w:semiHidden="1" w:unhideWhenUsed="1"/>
-    <w:lsdException w:name="Table Web 3" w:semiHidden="1" w:unhideWhenUsed="1"/>
     <w:lsdException w:name="Balloon Text" w:semiHidden="1" w:unhideWhenUsed="1"/>
     <w:lsdException w:name="Table Grid" w:uiPriority="39"/>
-    <w:lsdException w:name="Table Theme" w:semiHidden="1" w:unhideWhenUsed="1"/>
     <w:lsdException w:name="Placeholder Text" w:semiHidden="1"/>
     <w:lsdException w:name="No Spacing" w:uiPriority="1" w:qFormat="1"/>
     <w:lsdException w:name="Light Shading" w:uiPriority="60"/>
@@ -1839,6 +2086,7 @@
     <w:lsdException w:name="Hashtag" w:semiHidden="1" w:unhideWhenUsed="1"/>
     <w:lsdException w:name="Unresolved Mention" w:semiHidden="1" w:unhideWhenUsed="1"/>
     <w:lsdException w:name="Smart Link" w:semiHidden="1" w:unhideWhenUsed="1"/>
+    <w:lsdException w:name="Smart Link Error" w:semiHidden="1" w:unhideWhenUsed="1"/>
   </w:latentStyles>
   <w:style w:type="paragraph" w:default="1" w:styleId="Normal">
     <w:name w:val="Normal"/>
@@ -2069,7 +2317,7 @@
 </file>
 
 <file path=word/glossary/document.xml><?xml version="1.0" encoding="utf-8"?>
-<w:glossaryDocument xmlns:wpc="http://schemas.microsoft.com/office/word/2010/wordprocessingCanvas" xmlns:cx="http://schemas.microsoft.com/office/drawing/2014/chartex" xmlns:cx1="http://schemas.microsoft.com/office/drawing/2015/9/8/chartex" xmlns:cx2="http://schemas.microsoft.com/office/drawing/2015/10/21/chartex" xmlns:cx3="http://schemas.microsoft.com/office/drawing/2016/5/9/chartex" xmlns:cx4="http://schemas.microsoft.com/office/drawing/2016/5/10/chartex" xmlns:cx5="http://schemas.microsoft.com/office/drawing/2016/5/11/chartex" xmlns:cx6="http://schemas.microsoft.com/office/drawing/2016/5/12/chartex" xmlns:cx7="http://schemas.microsoft.com/office/drawing/2016/5/13/chartex" xmlns:cx8="http://schemas.microsoft.com/office/drawing/2016/5/14/chartex" xmlns:mc="http://schemas.openxmlformats.org/markup-compatibility/2006" xmlns:aink="http://schemas.microsoft.com/office/drawing/2016/ink" xmlns:am3d="http://schemas.microsoft.com/office/drawing/2017/model3d" xmlns:o="urn:schemas-microsoft-com:office:office" xmlns:r="http://schemas.openxmlformats.org/officeDocument/2006/relationships" xmlns:m="http://schemas.openxmlformats.org/officeDocument/2006/math" xmlns:v="urn:schemas-microsoft-com:vml" xmlns:wp14="http://schemas.microsoft.com/office/word/2010/wordprocessingDrawing" xmlns:wp="http://schemas.openxmlformats.org/drawingml/2006/wordprocessingDrawing" xmlns:w10="urn:schemas-microsoft-com:office:word" xmlns:w="http://schemas.openxmlformats.org/wordprocessingml/2006/main" xmlns:w14="http://schemas.microsoft.com/office/word/2010/wordml" xmlns:w15="http://schemas.microsoft.com/office/word/2012/wordml" xmlns:w16cex="http://schemas.microsoft.com/office/word/2018/wordml/cex" xmlns:w16cid="http://schemas.microsoft.com/office/word/2016/wordml/cid" xmlns:w16="http://schemas.microsoft.com/office/word/2018/wordml" xmlns:w16se="http://schemas.microsoft.com/office/word/2015/wordml/symex" xmlns:wpg="http://schemas.microsoft.com/office/word/2010/wordprocessingGroup" xmlns:wpi="http://schemas.microsoft.com/office/word/2010/wordprocessingInk" xmlns:wne="http://schemas.microsoft.com/office/word/2006/wordml" xmlns:wps="http://schemas.microsoft.com/office/word/2010/wordprocessingShape" mc:Ignorable="w14 w15 w16se w16cid w16 w16cex wp14">
+<w:glossaryDocument xmlns:wpc="http://schemas.microsoft.com/office/word/2010/wordprocessingCanvas" xmlns:cx="http://schemas.microsoft.com/office/drawing/2014/chartex" xmlns:cx1="http://schemas.microsoft.com/office/drawing/2015/9/8/chartex" xmlns:cx2="http://schemas.microsoft.com/office/drawing/2015/10/21/chartex" xmlns:cx3="http://schemas.microsoft.com/office/drawing/2016/5/9/chartex" xmlns:cx4="http://schemas.microsoft.com/office/drawing/2016/5/10/chartex" xmlns:cx5="http://schemas.microsoft.com/office/drawing/2016/5/11/chartex" xmlns:cx6="http://schemas.microsoft.com/office/drawing/2016/5/12/chartex" xmlns:cx7="http://schemas.microsoft.com/office/drawing/2016/5/13/chartex" xmlns:cx8="http://schemas.microsoft.com/office/drawing/2016/5/14/chartex" xmlns:mc="http://schemas.openxmlformats.org/markup-compatibility/2006" xmlns:aink="http://schemas.microsoft.com/office/drawing/2016/ink" xmlns:am3d="http://schemas.microsoft.com/office/drawing/2017/model3d" xmlns:o="urn:schemas-microsoft-com:office:office" xmlns:r="http://schemas.openxmlformats.org/officeDocument/2006/relationships" xmlns:m="http://schemas.openxmlformats.org/officeDocument/2006/math" xmlns:v="urn:schemas-microsoft-com:vml" xmlns:wp14="http://schemas.microsoft.com/office/word/2010/wordprocessingDrawing" xmlns:wp="http://schemas.openxmlformats.org/drawingml/2006/wordprocessingDrawing" xmlns:w10="urn:schemas-microsoft-com:office:word" xmlns:w="http://schemas.openxmlformats.org/wordprocessingml/2006/main" xmlns:w14="http://schemas.microsoft.com/office/word/2010/wordml" xmlns:w15="http://schemas.microsoft.com/office/word/2012/wordml" xmlns:w16cid="http://schemas.microsoft.com/office/word/2016/wordml/cid" xmlns:w16se="http://schemas.microsoft.com/office/word/2015/wordml/symex" xmlns:wpg="http://schemas.microsoft.com/office/word/2010/wordprocessingGroup" xmlns:wpi="http://schemas.microsoft.com/office/word/2010/wordprocessingInk" xmlns:wne="http://schemas.microsoft.com/office/word/2006/wordml" xmlns:wps="http://schemas.microsoft.com/office/word/2010/wordprocessingShape" mc:Ignorable="w14 w15 w16se w16cid wp14">
   <w:docParts>
     <w:docPart>
       <w:docPartPr>
@@ -2134,13 +2382,13 @@
 </file>
 
 <file path=word/glossary/fontTable.xml><?xml version="1.0" encoding="utf-8"?>
-<w:fonts xmlns:mc="http://schemas.openxmlformats.org/markup-compatibility/2006" xmlns:r="http://schemas.openxmlformats.org/officeDocument/2006/relationships" xmlns:w="http://schemas.openxmlformats.org/wordprocessingml/2006/main" xmlns:w14="http://schemas.microsoft.com/office/word/2010/wordml" xmlns:w15="http://schemas.microsoft.com/office/word/2012/wordml" xmlns:w16cex="http://schemas.microsoft.com/office/word/2018/wordml/cex" xmlns:w16cid="http://schemas.microsoft.com/office/word/2016/wordml/cid" xmlns:w16="http://schemas.microsoft.com/office/word/2018/wordml" xmlns:w16se="http://schemas.microsoft.com/office/word/2015/wordml/symex" mc:Ignorable="w14 w15 w16se w16cid w16 w16cex">
+<w:fonts xmlns:mc="http://schemas.openxmlformats.org/markup-compatibility/2006" xmlns:r="http://schemas.openxmlformats.org/officeDocument/2006/relationships" xmlns:w="http://schemas.openxmlformats.org/wordprocessingml/2006/main" xmlns:w14="http://schemas.microsoft.com/office/word/2010/wordml" xmlns:w15="http://schemas.microsoft.com/office/word/2012/wordml" xmlns:w16cid="http://schemas.microsoft.com/office/word/2016/wordml/cid" xmlns:w16se="http://schemas.microsoft.com/office/word/2015/wordml/symex" mc:Ignorable="w14 w15 w16se w16cid">
   <w:font w:name="Calibri">
     <w:panose1 w:val="020F0502020204030204"/>
     <w:charset w:val="00"/>
     <w:family w:val="swiss"/>
     <w:pitch w:val="variable"/>
-    <w:sig w:usb0="E4002EFF" w:usb1="C000247B" w:usb2="00000009" w:usb3="00000000" w:csb0="000001FF" w:csb1="00000000"/>
+    <w:sig w:usb0="E0002AFF" w:usb1="C000247B" w:usb2="00000009" w:usb3="00000000" w:csb0="000001FF" w:csb1="00000000"/>
   </w:font>
   <w:font w:name="Arial">
     <w:panose1 w:val="020B0604020202020204"/>
@@ -2161,13 +2409,13 @@
     <w:charset w:val="00"/>
     <w:family w:val="swiss"/>
     <w:pitch w:val="variable"/>
-    <w:sig w:usb0="E4002EFF" w:usb1="C000247B" w:usb2="00000009" w:usb3="00000000" w:csb0="000001FF" w:csb1="00000000"/>
+    <w:sig w:usb0="E0002AFF" w:usb1="C000247B" w:usb2="00000009" w:usb3="00000000" w:csb0="000001FF" w:csb1="00000000"/>
   </w:font>
 </w:fonts>
 </file>
 
 <file path=word/glossary/settings.xml><?xml version="1.0" encoding="utf-8"?>
-<w:settings xmlns:mc="http://schemas.openxmlformats.org/markup-compatibility/2006" xmlns:o="urn:schemas-microsoft-com:office:office" xmlns:r="http://schemas.openxmlformats.org/officeDocument/2006/relationships" xmlns:m="http://schemas.openxmlformats.org/officeDocument/2006/math" xmlns:v="urn:schemas-microsoft-com:vml" xmlns:w10="urn:schemas-microsoft-com:office:word" xmlns:w="http://schemas.openxmlformats.org/wordprocessingml/2006/main" xmlns:w14="http://schemas.microsoft.com/office/word/2010/wordml" xmlns:w15="http://schemas.microsoft.com/office/word/2012/wordml" xmlns:w16cex="http://schemas.microsoft.com/office/word/2018/wordml/cex" xmlns:w16cid="http://schemas.microsoft.com/office/word/2016/wordml/cid" xmlns:w16="http://schemas.microsoft.com/office/word/2018/wordml" xmlns:w16se="http://schemas.microsoft.com/office/word/2015/wordml/symex" xmlns:sl="http://schemas.openxmlformats.org/schemaLibrary/2006/main" mc:Ignorable="w14 w15 w16se w16cid w16 w16cex">
+<w:settings xmlns:mc="http://schemas.openxmlformats.org/markup-compatibility/2006" xmlns:o="urn:schemas-microsoft-com:office:office" xmlns:r="http://schemas.openxmlformats.org/officeDocument/2006/relationships" xmlns:m="http://schemas.openxmlformats.org/officeDocument/2006/math" xmlns:v="urn:schemas-microsoft-com:vml" xmlns:w10="urn:schemas-microsoft-com:office:word" xmlns:w="http://schemas.openxmlformats.org/wordprocessingml/2006/main" xmlns:w14="http://schemas.microsoft.com/office/word/2010/wordml" xmlns:w15="http://schemas.microsoft.com/office/word/2012/wordml" xmlns:w16cid="http://schemas.microsoft.com/office/word/2016/wordml/cid" xmlns:w16se="http://schemas.microsoft.com/office/word/2015/wordml/symex" xmlns:sl="http://schemas.openxmlformats.org/schemaLibrary/2006/main" mc:Ignorable="w14 w15 w16se w16cid">
   <w:view w:val="normal"/>
   <w:defaultTabStop w:val="708"/>
   <w:hyphenationZone w:val="425"/>
@@ -2211,14 +2459,14 @@
   </m:mathPr>
   <w:themeFontLang w:val="nb-NO"/>
   <w:clrSchemeMapping w:bg1="light1" w:t1="dark1" w:bg2="light2" w:t2="dark2" w:accent1="accent1" w:accent2="accent2" w:accent3="accent3" w:accent4="accent4" w:accent5="accent5" w:accent6="accent6" w:hyperlink="hyperlink" w:followedHyperlink="followedHyperlink"/>
-  <w:decimalSymbol w:val="."/>
+  <w:decimalSymbol w:val=","/>
   <w:listSeparator w:val=";"/>
   <w15:chartTrackingRefBased/>
 </w:settings>
 </file>
 
 <file path=word/glossary/styles.xml><?xml version="1.0" encoding="utf-8"?>
-<w:styles xmlns:mc="http://schemas.openxmlformats.org/markup-compatibility/2006" xmlns:r="http://schemas.openxmlformats.org/officeDocument/2006/relationships" xmlns:w="http://schemas.openxmlformats.org/wordprocessingml/2006/main" xmlns:w14="http://schemas.microsoft.com/office/word/2010/wordml" xmlns:w15="http://schemas.microsoft.com/office/word/2012/wordml" xmlns:w16cex="http://schemas.microsoft.com/office/word/2018/wordml/cex" xmlns:w16cid="http://schemas.microsoft.com/office/word/2016/wordml/cid" xmlns:w16="http://schemas.microsoft.com/office/word/2018/wordml" xmlns:w16se="http://schemas.microsoft.com/office/word/2015/wordml/symex" mc:Ignorable="w14 w15 w16se w16cid w16 w16cex">
+<w:styles xmlns:mc="http://schemas.openxmlformats.org/markup-compatibility/2006" xmlns:r="http://schemas.openxmlformats.org/officeDocument/2006/relationships" xmlns:w="http://schemas.openxmlformats.org/wordprocessingml/2006/main" xmlns:w14="http://schemas.microsoft.com/office/word/2010/wordml" xmlns:w15="http://schemas.microsoft.com/office/word/2012/wordml" xmlns:w16cid="http://schemas.microsoft.com/office/word/2016/wordml/cid" xmlns:w16se="http://schemas.microsoft.com/office/word/2015/wordml/symex" mc:Ignorable="w14 w15 w16se w16cid">
   <w:docDefaults>
     <w:rPrDefault>
       <w:rPr>
@@ -2234,7 +2482,7 @@
       </w:pPr>
     </w:pPrDefault>
   </w:docDefaults>
-  <w:latentStyles w:defLockedState="0" w:defUIPriority="99" w:defSemiHidden="0" w:defUnhideWhenUsed="0" w:defQFormat="0" w:count="376">
+  <w:latentStyles w:defLockedState="0" w:defUIPriority="99" w:defSemiHidden="0" w:defUnhideWhenUsed="0" w:defQFormat="0" w:count="377">
     <w:lsdException w:name="Normal" w:uiPriority="0" w:qFormat="1"/>
     <w:lsdException w:name="heading 1" w:uiPriority="9" w:qFormat="1"/>
     <w:lsdException w:name="heading 2" w:semiHidden="1" w:uiPriority="9" w:unhideWhenUsed="1" w:qFormat="1"/>
@@ -2340,7 +2588,6 @@
     <w:lsdException w:name="HTML Sample" w:semiHidden="1" w:unhideWhenUsed="1"/>
     <w:lsdException w:name="HTML Typewriter" w:semiHidden="1" w:unhideWhenUsed="1"/>
     <w:lsdException w:name="HTML Variable" w:semiHidden="1" w:unhideWhenUsed="1"/>
-    <w:lsdException w:name="Normal Table" w:semiHidden="1" w:unhideWhenUsed="1"/>
     <w:lsdException w:name="annotation subject" w:semiHidden="1" w:unhideWhenUsed="1"/>
     <w:lsdException w:name="No List" w:semiHidden="1" w:unhideWhenUsed="1"/>
     <w:lsdException w:name="Outline List 1" w:semiHidden="1" w:unhideWhenUsed="1"/>
@@ -2387,10 +2634,8 @@
     <w:lsdException w:name="Table Subtle 2" w:semiHidden="1" w:unhideWhenUsed="1"/>
     <w:lsdException w:name="Table Web 1" w:semiHidden="1" w:unhideWhenUsed="1"/>
     <w:lsdException w:name="Table Web 2" w:semiHidden="1" w:unhideWhenUsed="1"/>
-    <w:lsdException w:name="Table Web 3" w:semiHidden="1" w:unhideWhenUsed="1"/>
     <w:lsdException w:name="Balloon Text" w:semiHidden="1" w:unhideWhenUsed="1"/>
     <w:lsdException w:name="Table Grid" w:uiPriority="39"/>
-    <w:lsdException w:name="Table Theme" w:semiHidden="1" w:unhideWhenUsed="1"/>
     <w:lsdException w:name="Placeholder Text" w:semiHidden="1"/>
     <w:lsdException w:name="No Spacing" w:uiPriority="1" w:qFormat="1"/>
     <w:lsdException w:name="Light Shading" w:uiPriority="60"/>
@@ -2611,6 +2856,7 @@
     <w:lsdException w:name="Hashtag" w:semiHidden="1" w:unhideWhenUsed="1"/>
     <w:lsdException w:name="Unresolved Mention" w:semiHidden="1" w:unhideWhenUsed="1"/>
     <w:lsdException w:name="Smart Link" w:semiHidden="1" w:unhideWhenUsed="1"/>
+    <w:lsdException w:name="Smart Link Error" w:semiHidden="1" w:unhideWhenUsed="1"/>
   </w:latentStyles>
   <w:style w:type="paragraph" w:default="1" w:styleId="Normal">
     <w:name w:val="Normal"/>
@@ -2884,7 +3130,7 @@
 </file>
 
 <file path=word/glossary/webSettings.xml><?xml version="1.0" encoding="utf-8"?>
-<w:webSettings xmlns:mc="http://schemas.openxmlformats.org/markup-compatibility/2006" xmlns:r="http://schemas.openxmlformats.org/officeDocument/2006/relationships" xmlns:w="http://schemas.openxmlformats.org/wordprocessingml/2006/main" xmlns:w14="http://schemas.microsoft.com/office/word/2010/wordml" xmlns:w15="http://schemas.microsoft.com/office/word/2012/wordml" xmlns:w16cex="http://schemas.microsoft.com/office/word/2018/wordml/cex" xmlns:w16cid="http://schemas.microsoft.com/office/word/2016/wordml/cid" xmlns:w16="http://schemas.microsoft.com/office/word/2018/wordml" xmlns:w16se="http://schemas.microsoft.com/office/word/2015/wordml/symex" mc:Ignorable="w14 w15 w16se w16cid w16 w16cex">
+<w:webSettings xmlns:mc="http://schemas.openxmlformats.org/markup-compatibility/2006" xmlns:r="http://schemas.openxmlformats.org/officeDocument/2006/relationships" xmlns:w="http://schemas.openxmlformats.org/wordprocessingml/2006/main" xmlns:w14="http://schemas.microsoft.com/office/word/2010/wordml" xmlns:w15="http://schemas.microsoft.com/office/word/2012/wordml" xmlns:w16cid="http://schemas.microsoft.com/office/word/2016/wordml/cid" xmlns:w16se="http://schemas.microsoft.com/office/word/2015/wordml/symex" mc:Ignorable="w14 w15 w16se w16cid">
   <w:optimizeForBrowser/>
   <w:allowPNG/>
 </w:webSettings>
@@ -3152,6 +3398,11 @@
 </file>
 
 <file path=customXml/item1.xml><?xml version="1.0" encoding="utf-8"?>
+<root>
+</root>
+</file>
+
+<file path=customXml/item2.xml><?xml version="1.0" encoding="utf-8"?>
 <gbs:GrowBusinessDocument xmlns:gbs="http://www.software-innovation.no/growBusinessDocument" gbs:officeVersion="2007" gbs:sourceId="" gbs:entity="Document" gbs:templateDesignerVersion="3.1 F">
   <gbs:Lists>
     <gbs:MultipleLines/>
@@ -3159,12 +3410,237 @@
 </gbs:GrowBusinessDocument>
 </file>
 
-<file path=customXml/item2.xml><?xml version="1.0" encoding="utf-8"?>
-<root>
-</root>
+<file path=customXml/item3.xml><?xml version="1.0" encoding="utf-8"?>
+<ct:contentTypeSchema xmlns:ct="http://schemas.microsoft.com/office/2006/metadata/contentType" xmlns:ma="http://schemas.microsoft.com/office/2006/metadata/properties/metaAttributes" ct:_="" ma:_="" ma:contentTypeName="Dokument" ma:contentTypeID="0x01010012A88478ED437548B98507E41311FF62" ma:contentTypeVersion="11" ma:contentTypeDescription="Opprett et nytt dokument." ma:contentTypeScope="" ma:versionID="a90f4fee740df26524de8e3d25e0cdb3">
+  <xsd:schema xmlns:xsd="http://www.w3.org/2001/XMLSchema" xmlns:xs="http://www.w3.org/2001/XMLSchema" xmlns:p="http://schemas.microsoft.com/office/2006/metadata/properties" xmlns:ns3="fd7fbf28-07ec-4b65-b162-7f1e397723f8" xmlns:ns4="0411f012-275f-4b09-9bd1-8c43a79a58e5" targetNamespace="http://schemas.microsoft.com/office/2006/metadata/properties" ma:root="true" ma:fieldsID="a8ed65f285af84377336ff55a1b75cdb" ns3:_="" ns4:_="">
+    <xsd:import namespace="fd7fbf28-07ec-4b65-b162-7f1e397723f8"/>
+    <xsd:import namespace="0411f012-275f-4b09-9bd1-8c43a79a58e5"/>
+    <xsd:element name="properties">
+      <xsd:complexType>
+        <xsd:sequence>
+          <xsd:element name="documentManagement">
+            <xsd:complexType>
+              <xsd:all>
+                <xsd:element ref="ns3:SharedWithUsers" minOccurs="0"/>
+                <xsd:element ref="ns3:SharedWithDetails" minOccurs="0"/>
+                <xsd:element ref="ns3:SharingHintHash" minOccurs="0"/>
+                <xsd:element ref="ns4:MediaServiceMetadata" minOccurs="0"/>
+                <xsd:element ref="ns4:MediaServiceFastMetadata" minOccurs="0"/>
+                <xsd:element ref="ns4:MediaServiceDateTaken" minOccurs="0"/>
+                <xsd:element ref="ns4:MediaServiceAutoTags" minOccurs="0"/>
+                <xsd:element ref="ns4:MediaServiceGenerationTime" minOccurs="0"/>
+                <xsd:element ref="ns4:MediaServiceEventHashCode" minOccurs="0"/>
+                <xsd:element ref="ns4:MediaServiceLocation" minOccurs="0"/>
+                <xsd:element ref="ns4:MediaServiceOCR" minOccurs="0"/>
+              </xsd:all>
+            </xsd:complexType>
+          </xsd:element>
+        </xsd:sequence>
+      </xsd:complexType>
+    </xsd:element>
+  </xsd:schema>
+  <xsd:schema xmlns:xsd="http://www.w3.org/2001/XMLSchema" xmlns:xs="http://www.w3.org/2001/XMLSchema" xmlns:dms="http://schemas.microsoft.com/office/2006/documentManagement/types" xmlns:pc="http://schemas.microsoft.com/office/infopath/2007/PartnerControls" targetNamespace="fd7fbf28-07ec-4b65-b162-7f1e397723f8" elementFormDefault="qualified">
+    <xsd:import namespace="http://schemas.microsoft.com/office/2006/documentManagement/types"/>
+    <xsd:import namespace="http://schemas.microsoft.com/office/infopath/2007/PartnerControls"/>
+    <xsd:element name="SharedWithUsers" ma:index="8" nillable="true" ma:displayName="Delt med" ma:internalName="SharedWithUsers" ma:readOnly="true">
+      <xsd:complexType>
+        <xsd:complexContent>
+          <xsd:extension base="dms:UserMulti">
+            <xsd:sequence>
+              <xsd:element name="UserInfo" minOccurs="0" maxOccurs="unbounded">
+                <xsd:complexType>
+                  <xsd:sequence>
+                    <xsd:element name="DisplayName" type="xsd:string" minOccurs="0"/>
+                    <xsd:element name="AccountId" type="dms:UserId" minOccurs="0" nillable="true"/>
+                    <xsd:element name="AccountType" type="xsd:string" minOccurs="0"/>
+                  </xsd:sequence>
+                </xsd:complexType>
+              </xsd:element>
+            </xsd:sequence>
+          </xsd:extension>
+        </xsd:complexContent>
+      </xsd:complexType>
+    </xsd:element>
+    <xsd:element name="SharedWithDetails" ma:index="9" nillable="true" ma:displayName="Delingsdetaljer" ma:internalName="SharedWithDetails" ma:readOnly="true">
+      <xsd:simpleType>
+        <xsd:restriction base="dms:Note">
+          <xsd:maxLength value="255"/>
+        </xsd:restriction>
+      </xsd:simpleType>
+    </xsd:element>
+    <xsd:element name="SharingHintHash" ma:index="10" nillable="true" ma:displayName="Hash for deling av tips" ma:hidden="true" ma:internalName="SharingHintHash" ma:readOnly="true">
+      <xsd:simpleType>
+        <xsd:restriction base="dms:Text"/>
+      </xsd:simpleType>
+    </xsd:element>
+  </xsd:schema>
+  <xsd:schema xmlns:xsd="http://www.w3.org/2001/XMLSchema" xmlns:xs="http://www.w3.org/2001/XMLSchema" xmlns:dms="http://schemas.microsoft.com/office/2006/documentManagement/types" xmlns:pc="http://schemas.microsoft.com/office/infopath/2007/PartnerControls" targetNamespace="0411f012-275f-4b09-9bd1-8c43a79a58e5" elementFormDefault="qualified">
+    <xsd:import namespace="http://schemas.microsoft.com/office/2006/documentManagement/types"/>
+    <xsd:import namespace="http://schemas.microsoft.com/office/infopath/2007/PartnerControls"/>
+    <xsd:element name="MediaServiceMetadata" ma:index="11" nillable="true" ma:displayName="MediaServiceMetadata" ma:hidden="true" ma:internalName="MediaServiceMetadata" ma:readOnly="true">
+      <xsd:simpleType>
+        <xsd:restriction base="dms:Note"/>
+      </xsd:simpleType>
+    </xsd:element>
+    <xsd:element name="MediaServiceFastMetadata" ma:index="12" nillable="true" ma:displayName="MediaServiceFastMetadata" ma:hidden="true" ma:internalName="MediaServiceFastMetadata" ma:readOnly="true">
+      <xsd:simpleType>
+        <xsd:restriction base="dms:Note"/>
+      </xsd:simpleType>
+    </xsd:element>
+    <xsd:element name="MediaServiceDateTaken" ma:index="13" nillable="true" ma:displayName="MediaServiceDateTaken" ma:hidden="true" ma:internalName="MediaServiceDateTaken" ma:readOnly="true">
+      <xsd:simpleType>
+        <xsd:restriction base="dms:Text"/>
+      </xsd:simpleType>
+    </xsd:element>
+    <xsd:element name="MediaServiceAutoTags" ma:index="14" nillable="true" ma:displayName="Tags" ma:internalName="MediaServiceAutoTags" ma:readOnly="true">
+      <xsd:simpleType>
+        <xsd:restriction base="dms:Text"/>
+      </xsd:simpleType>
+    </xsd:element>
+    <xsd:element name="MediaServiceGenerationTime" ma:index="15" nillable="true" ma:displayName="MediaServiceGenerationTime" ma:hidden="true" ma:internalName="MediaServiceGenerationTime" ma:readOnly="true">
+      <xsd:simpleType>
+        <xsd:restriction base="dms:Text"/>
+      </xsd:simpleType>
+    </xsd:element>
+    <xsd:element name="MediaServiceEventHashCode" ma:index="16" nillable="true" ma:displayName="MediaServiceEventHashCode" ma:hidden="true" ma:internalName="MediaServiceEventHashCode" ma:readOnly="true">
+      <xsd:simpleType>
+        <xsd:restriction base="dms:Text"/>
+      </xsd:simpleType>
+    </xsd:element>
+    <xsd:element name="MediaServiceLocation" ma:index="17" nillable="true" ma:displayName="Location" ma:internalName="MediaServiceLocation" ma:readOnly="true">
+      <xsd:simpleType>
+        <xsd:restriction base="dms:Text"/>
+      </xsd:simpleType>
+    </xsd:element>
+    <xsd:element name="MediaServiceOCR" ma:index="18" nillable="true" ma:displayName="Extracted Text" ma:internalName="MediaServiceOCR" ma:readOnly="true">
+      <xsd:simpleType>
+        <xsd:restriction base="dms:Note">
+          <xsd:maxLength value="255"/>
+        </xsd:restriction>
+      </xsd:simpleType>
+    </xsd:element>
+  </xsd:schema>
+  <xsd:schema xmlns="http://schemas.openxmlformats.org/package/2006/metadata/core-properties" xmlns:xsd="http://www.w3.org/2001/XMLSchema" xmlns:xsi="http://www.w3.org/2001/XMLSchema-instance" xmlns:dc="http://purl.org/dc/elements/1.1/" xmlns:dcterms="http://purl.org/dc/terms/" xmlns:odoc="http://schemas.microsoft.com/internal/obd" targetNamespace="http://schemas.openxmlformats.org/package/2006/metadata/core-properties" elementFormDefault="qualified" attributeFormDefault="unqualified" blockDefault="#all">
+    <xsd:import namespace="http://purl.org/dc/elements/1.1/" schemaLocation="http://dublincore.org/schemas/xmls/qdc/2003/04/02/dc.xsd"/>
+    <xsd:import namespace="http://purl.org/dc/terms/" schemaLocation="http://dublincore.org/schemas/xmls/qdc/2003/04/02/dcterms.xsd"/>
+    <xsd:element name="coreProperties" type="CT_coreProperties"/>
+    <xsd:complexType name="CT_coreProperties">
+      <xsd:all>
+        <xsd:element ref="dc:creator" minOccurs="0" maxOccurs="1"/>
+        <xsd:element ref="dcterms:created" minOccurs="0" maxOccurs="1"/>
+        <xsd:element ref="dc:identifier" minOccurs="0" maxOccurs="1"/>
+        <xsd:element name="contentType" minOccurs="0" maxOccurs="1" type="xsd:string" ma:index="0" ma:displayName="Innholdstype"/>
+        <xsd:element ref="dc:title" minOccurs="0" maxOccurs="1" ma:index="4" ma:displayName="Tittel"/>
+        <xsd:element ref="dc:subject" minOccurs="0" maxOccurs="1"/>
+        <xsd:element ref="dc:description" minOccurs="0" maxOccurs="1"/>
+        <xsd:element name="keywords" minOccurs="0" maxOccurs="1" type="xsd:string"/>
+        <xsd:element ref="dc:language" minOccurs="0" maxOccurs="1"/>
+        <xsd:element name="category" minOccurs="0" maxOccurs="1" type="xsd:string"/>
+        <xsd:element name="version" minOccurs="0" maxOccurs="1" type="xsd:string"/>
+        <xsd:element name="revision" minOccurs="0" maxOccurs="1" type="xsd:string">
+          <xsd:annotation>
+            <xsd:documentation>
+                        This value indicates the number of saves or revisions. The application is responsible for updating this value after each revision.
+                    </xsd:documentation>
+          </xsd:annotation>
+        </xsd:element>
+        <xsd:element name="lastModifiedBy" minOccurs="0" maxOccurs="1" type="xsd:string"/>
+        <xsd:element ref="dcterms:modified" minOccurs="0" maxOccurs="1"/>
+        <xsd:element name="contentStatus" minOccurs="0" maxOccurs="1" type="xsd:string"/>
+      </xsd:all>
+    </xsd:complexType>
+  </xsd:schema>
+  <xs:schema xmlns:pc="http://schemas.microsoft.com/office/infopath/2007/PartnerControls" xmlns:xs="http://www.w3.org/2001/XMLSchema" targetNamespace="http://schemas.microsoft.com/office/infopath/2007/PartnerControls" elementFormDefault="qualified" attributeFormDefault="unqualified">
+    <xs:element name="Person">
+      <xs:complexType>
+        <xs:sequence>
+          <xs:element ref="pc:DisplayName" minOccurs="0"/>
+          <xs:element ref="pc:AccountId" minOccurs="0"/>
+          <xs:element ref="pc:AccountType" minOccurs="0"/>
+        </xs:sequence>
+      </xs:complexType>
+    </xs:element>
+    <xs:element name="DisplayName" type="xs:string"/>
+    <xs:element name="AccountId" type="xs:string"/>
+    <xs:element name="AccountType" type="xs:string"/>
+    <xs:element name="BDCAssociatedEntity">
+      <xs:complexType>
+        <xs:sequence>
+          <xs:element ref="pc:BDCEntity" minOccurs="0" maxOccurs="unbounded"/>
+        </xs:sequence>
+        <xs:attribute ref="pc:EntityNamespace"/>
+        <xs:attribute ref="pc:EntityName"/>
+        <xs:attribute ref="pc:SystemInstanceName"/>
+        <xs:attribute ref="pc:AssociationName"/>
+      </xs:complexType>
+    </xs:element>
+    <xs:attribute name="EntityNamespace" type="xs:string"/>
+    <xs:attribute name="EntityName" type="xs:string"/>
+    <xs:attribute name="SystemInstanceName" type="xs:string"/>
+    <xs:attribute name="AssociationName" type="xs:string"/>
+    <xs:element name="BDCEntity">
+      <xs:complexType>
+        <xs:sequence>
+          <xs:element ref="pc:EntityDisplayName" minOccurs="0"/>
+          <xs:element ref="pc:EntityInstanceReference" minOccurs="0"/>
+          <xs:element ref="pc:EntityId1" minOccurs="0"/>
+          <xs:element ref="pc:EntityId2" minOccurs="0"/>
+          <xs:element ref="pc:EntityId3" minOccurs="0"/>
+          <xs:element ref="pc:EntityId4" minOccurs="0"/>
+          <xs:element ref="pc:EntityId5" minOccurs="0"/>
+        </xs:sequence>
+      </xs:complexType>
+    </xs:element>
+    <xs:element name="EntityDisplayName" type="xs:string"/>
+    <xs:element name="EntityInstanceReference" type="xs:string"/>
+    <xs:element name="EntityId1" type="xs:string"/>
+    <xs:element name="EntityId2" type="xs:string"/>
+    <xs:element name="EntityId3" type="xs:string"/>
+    <xs:element name="EntityId4" type="xs:string"/>
+    <xs:element name="EntityId5" type="xs:string"/>
+    <xs:element name="Terms">
+      <xs:complexType>
+        <xs:sequence>
+          <xs:element ref="pc:TermInfo" minOccurs="0" maxOccurs="unbounded"/>
+        </xs:sequence>
+      </xs:complexType>
+    </xs:element>
+    <xs:element name="TermInfo">
+      <xs:complexType>
+        <xs:sequence>
+          <xs:element ref="pc:TermName" minOccurs="0"/>
+          <xs:element ref="pc:TermId" minOccurs="0"/>
+        </xs:sequence>
+      </xs:complexType>
+    </xs:element>
+    <xs:element name="TermName" type="xs:string"/>
+    <xs:element name="TermId" type="xs:string"/>
+  </xs:schema>
+</ct:contentTypeSchema>
+</file>
+
+<file path=customXml/item4.xml><?xml version="1.0" encoding="utf-8"?>
+<?mso-contentType ?>
+<FormTemplates xmlns="http://schemas.microsoft.com/sharepoint/v3/contenttype/forms">
+  <Display>DocumentLibraryForm</Display>
+  <Edit>DocumentLibraryForm</Edit>
+  <New>DocumentLibraryForm</New>
+</FormTemplates>
+</file>
+
+<file path=customXml/item5.xml><?xml version="1.0" encoding="utf-8"?>
+<p:properties xmlns:p="http://schemas.microsoft.com/office/2006/metadata/properties" xmlns:xsi="http://www.w3.org/2001/XMLSchema-instance" xmlns:pc="http://schemas.microsoft.com/office/infopath/2007/PartnerControls">
+  <documentManagement/>
+</p:properties>
 </file>
 
 <file path=customXml/itemProps1.xml><?xml version="1.0" encoding="utf-8"?>
+<ds:datastoreItem xmlns:ds="http://schemas.openxmlformats.org/officeDocument/2006/customXml" ds:itemID="{C76B7CC8-D1B7-4CFE-B9D0-3AFFBA5FFE57}">
+  <ds:schemaRefs/>
+</ds:datastoreItem>
+</file>
+
+<file path=customXml/itemProps2.xml><?xml version="1.0" encoding="utf-8"?>
 <ds:datastoreItem xmlns:ds="http://schemas.openxmlformats.org/officeDocument/2006/customXml" ds:itemID="{C141C2E6-1722-47A0-9F28-ED8D36D8A187}">
   <ds:schemaRefs>
     <ds:schemaRef ds:uri="http://www.software-innovation.no/growBusinessDocument"/>
@@ -3172,8 +3648,46 @@
 </ds:datastoreItem>
 </file>
 
-<file path=customXml/itemProps2.xml><?xml version="1.0" encoding="utf-8"?>
-<ds:datastoreItem xmlns:ds="http://schemas.openxmlformats.org/officeDocument/2006/customXml" ds:itemID="{C76B7CC8-D1B7-4CFE-B9D0-3AFFBA5FFE57}">
-  <ds:schemaRefs/>
+<file path=customXml/itemProps3.xml><?xml version="1.0" encoding="utf-8"?>
+<ds:datastoreItem xmlns:ds="http://schemas.openxmlformats.org/officeDocument/2006/customXml" ds:itemID="{91671586-69E9-4BA0-BA1C-9FA22FE56622}">
+  <ds:schemaRefs>
+    <ds:schemaRef ds:uri="http://schemas.microsoft.com/office/2006/metadata/contentType"/>
+    <ds:schemaRef ds:uri="http://schemas.microsoft.com/office/2006/metadata/properties/metaAttributes"/>
+    <ds:schemaRef ds:uri="http://www.w3.org/2001/XMLSchema"/>
+    <ds:schemaRef ds:uri="http://schemas.microsoft.com/office/2006/metadata/properties"/>
+    <ds:schemaRef ds:uri="fd7fbf28-07ec-4b65-b162-7f1e397723f8"/>
+    <ds:schemaRef ds:uri="0411f012-275f-4b09-9bd1-8c43a79a58e5"/>
+    <ds:schemaRef ds:uri="http://schemas.microsoft.com/office/2006/documentManagement/types"/>
+    <ds:schemaRef ds:uri="http://schemas.microsoft.com/office/infopath/2007/PartnerControls"/>
+    <ds:schemaRef ds:uri="http://schemas.openxmlformats.org/package/2006/metadata/core-properties"/>
+    <ds:schemaRef ds:uri="http://purl.org/dc/elements/1.1/"/>
+    <ds:schemaRef ds:uri="http://purl.org/dc/terms/"/>
+    <ds:schemaRef ds:uri="http://schemas.microsoft.com/internal/obd"/>
+  </ds:schemaRefs>
+</ds:datastoreItem>
+</file>
+
+<file path=customXml/itemProps4.xml><?xml version="1.0" encoding="utf-8"?>
+<ds:datastoreItem xmlns:ds="http://schemas.openxmlformats.org/officeDocument/2006/customXml" ds:itemID="{4BB39088-17BD-43BA-9ECB-EA43A535AC4D}">
+  <ds:schemaRefs>
+    <ds:schemaRef ds:uri="http://schemas.microsoft.com/sharepoint/v3/contenttype/forms"/>
+  </ds:schemaRefs>
+</ds:datastoreItem>
+</file>
+
+<file path=customXml/itemProps5.xml><?xml version="1.0" encoding="utf-8"?>
+<ds:datastoreItem xmlns:ds="http://schemas.openxmlformats.org/officeDocument/2006/customXml" ds:itemID="{D637F36F-4BC1-42D3-86B5-C1791C363766}">
+  <ds:schemaRefs>
+    <ds:schemaRef ds:uri="fd7fbf28-07ec-4b65-b162-7f1e397723f8"/>
+    <ds:schemaRef ds:uri="http://purl.org/dc/elements/1.1/"/>
+    <ds:schemaRef ds:uri="http://schemas.microsoft.com/office/2006/metadata/properties"/>
+    <ds:schemaRef ds:uri="http://purl.org/dc/terms/"/>
+    <ds:schemaRef ds:uri="http://schemas.openxmlformats.org/package/2006/metadata/core-properties"/>
+    <ds:schemaRef ds:uri="http://schemas.microsoft.com/office/2006/documentManagement/types"/>
+    <ds:schemaRef ds:uri="http://schemas.microsoft.com/office/infopath/2007/PartnerControls"/>
+    <ds:schemaRef ds:uri="0411f012-275f-4b09-9bd1-8c43a79a58e5"/>
+    <ds:schemaRef ds:uri="http://www.w3.org/XML/1998/namespace"/>
+    <ds:schemaRef ds:uri="http://purl.org/dc/dcmitype/"/>
+  </ds:schemaRefs>
 </ds:datastoreItem>
 </file>
</xml_diff>